<commit_message>
Comparaison entre théorique et pratique dans le rapport
</commit_message>
<xml_diff>
--- a/Labo1-Rapport.docx
+++ b/Labo1-Rapport.docx
@@ -508,7 +508,6 @@
         </w:rPr>
       </w:pPr>
       <w:proofErr w:type="spellStart"/>
-      <w:proofErr w:type="gramStart"/>
       <w:r>
         <w:rPr>
           <w:lang w:val="fr-FR"/>
@@ -517,7 +516,6 @@
         <w:t>chercherPosition</w:t>
       </w:r>
       <w:proofErr w:type="spellEnd"/>
-      <w:proofErr w:type="gramEnd"/>
     </w:p>
     <w:p>
       <w:pPr>
@@ -584,21 +582,7 @@
         <w:rPr>
           <w:lang w:val="fr-FR"/>
         </w:rPr>
-        <w:t xml:space="preserve">Dans le pire des cas, si la valeur est le dernier élément du tableau ou qu’elle ne s’y trouve pas, la complexité est de O(n). Dans le cas moyen il s’agit également d’une complexité moyenne de O(n). Finalement dans le meilleur cas où la valeur est le premier élément du tableau, la complexité est de </w:t>
-      </w:r>
-      <w:proofErr w:type="gramStart"/>
-      <w:r>
-        <w:rPr>
-          <w:lang w:val="fr-FR"/>
-        </w:rPr>
-        <w:t>O(</w:t>
-      </w:r>
-      <w:proofErr w:type="gramEnd"/>
-      <w:r>
-        <w:rPr>
-          <w:lang w:val="fr-FR"/>
-        </w:rPr>
-        <w:t>1).</w:t>
+        <w:t>Dans le pire des cas, si la valeur est le dernier élément du tableau ou qu’elle ne s’y trouve pas, la complexité est de O(n). Dans le cas moyen il s’agit également d’une complexité moyenne de O(n). Finalement dans le meilleur cas où la valeur est le premier élément du tableau, la complexité est de O(1).</w:t>
       </w:r>
     </w:p>
     <w:p>
@@ -652,7 +636,6 @@
           <w:lang w:val="fr-FR"/>
         </w:rPr>
       </w:pPr>
-      <w:proofErr w:type="gramStart"/>
       <w:r>
         <w:rPr>
           <w:lang w:val="fr-FR"/>
@@ -660,7 +643,6 @@
         <w:lastRenderedPageBreak/>
         <w:t>trier</w:t>
       </w:r>
-      <w:proofErr w:type="gramEnd"/>
     </w:p>
     <w:p>
       <w:pPr>
@@ -740,7 +722,6 @@
         </w:rPr>
         <w:t xml:space="preserve"> comparaisons effectuées au total, sa complexité est de </w:t>
       </w:r>
-      <w:proofErr w:type="gramStart"/>
       <w:r>
         <w:rPr>
           <w:i/>
@@ -749,7 +730,6 @@
         </w:rPr>
         <w:t>O(</w:t>
       </w:r>
-      <w:proofErr w:type="gramEnd"/>
       <m:oMath>
         <m:sSup>
           <m:sSupPr>
@@ -907,15 +887,7 @@
                 <w:color w:val="000000"/>
                 <w:lang w:eastAsia="fr-CH"/>
               </w:rPr>
-              <w:t>T</w:t>
-            </w:r>
-            <w:r>
-              <w:rPr>
-                <w:rFonts w:ascii="Calibri" w:eastAsia="Times New Roman" w:hAnsi="Calibri" w:cs="Calibri"/>
-                <w:color w:val="000000"/>
-                <w:lang w:eastAsia="fr-CH"/>
-              </w:rPr>
-              <w:t>aille</w:t>
+              <w:t>Taille</w:t>
             </w:r>
             <w:r>
               <w:rPr>
@@ -1042,8 +1014,6 @@
             </w:r>
           </w:p>
         </w:tc>
-        <w:bookmarkStart w:id="0" w:name="_GoBack"/>
-        <w:bookmarkEnd w:id="0"/>
       </w:tr>
       <w:tr>
         <w:trPr>
@@ -1374,6 +1344,141 @@
     <w:p>
       <w:pPr>
         <w:rPr>
+          <w:lang w:val="fr-FR"/>
+        </w:rPr>
+      </w:pPr>
+      <w:r>
+        <w:rPr>
+          <w:lang w:val="fr-FR"/>
+        </w:rPr>
+        <w:t>La pente que l’on peut observer sur ce graphique à échelle logarithmique</w:t>
+      </w:r>
+      <w:r>
+        <w:rPr>
+          <w:lang w:val="fr-FR"/>
+        </w:rPr>
+        <w:t xml:space="preserve"> ne correspond pas parfaitement à notre estimation de complexité de l’ordre de </w:t>
+      </w:r>
+      <w:r>
+        <w:rPr>
+          <w:i/>
+          <w:iCs/>
+          <w:lang w:val="fr-FR"/>
+        </w:rPr>
+        <w:t>O(</w:t>
+      </w:r>
+      <m:oMath>
+        <m:sSup>
+          <m:sSupPr>
+            <m:ctrlPr>
+              <w:rPr>
+                <w:rFonts w:ascii="Cambria Math" w:hAnsi="Cambria Math"/>
+                <w:i/>
+                <w:iCs/>
+                <w:lang w:val="fr-FR"/>
+              </w:rPr>
+            </m:ctrlPr>
+          </m:sSupPr>
+          <m:e>
+            <m:r>
+              <w:rPr>
+                <w:rFonts w:ascii="Cambria Math" w:hAnsi="Cambria Math"/>
+                <w:lang w:val="fr-FR"/>
+              </w:rPr>
+              <m:t>n</m:t>
+            </m:r>
+          </m:e>
+          <m:sup>
+            <m:r>
+              <w:rPr>
+                <w:rFonts w:ascii="Cambria Math" w:hAnsi="Cambria Math"/>
+                <w:lang w:val="fr-FR"/>
+              </w:rPr>
+              <m:t>2</m:t>
+            </m:r>
+          </m:sup>
+        </m:sSup>
+      </m:oMath>
+      <w:r>
+        <w:rPr>
+          <w:rFonts w:eastAsiaTheme="minorEastAsia"/>
+          <w:i/>
+          <w:iCs/>
+          <w:lang w:val="fr-FR"/>
+        </w:rPr>
+        <w:t>)</w:t>
+      </w:r>
+      <w:r>
+        <w:rPr>
+          <w:lang w:val="fr-FR"/>
+        </w:rPr>
+        <w:t xml:space="preserve">. En effet l’évolution observée est de l’ordre de </w:t>
+      </w:r>
+      <w:r>
+        <w:rPr>
+          <w:i/>
+          <w:iCs/>
+          <w:lang w:val="fr-FR"/>
+        </w:rPr>
+        <w:t>O(</w:t>
+      </w:r>
+      <m:oMath>
+        <m:sSup>
+          <m:sSupPr>
+            <m:ctrlPr>
+              <w:rPr>
+                <w:rFonts w:ascii="Cambria Math" w:hAnsi="Cambria Math"/>
+                <w:i/>
+                <w:iCs/>
+                <w:lang w:val="fr-FR"/>
+              </w:rPr>
+            </m:ctrlPr>
+          </m:sSupPr>
+          <m:e>
+            <m:r>
+              <w:rPr>
+                <w:rFonts w:ascii="Cambria Math" w:hAnsi="Cambria Math"/>
+                <w:lang w:val="fr-FR"/>
+              </w:rPr>
+              <m:t>n</m:t>
+            </m:r>
+          </m:e>
+          <m:sup>
+            <m:r>
+              <w:rPr>
+                <w:rFonts w:ascii="Cambria Math" w:hAnsi="Cambria Math"/>
+                <w:lang w:val="fr-FR"/>
+              </w:rPr>
+              <m:t>1,4</m:t>
+            </m:r>
+          </m:sup>
+        </m:sSup>
+      </m:oMath>
+      <w:r>
+        <w:rPr>
+          <w:rFonts w:eastAsiaTheme="minorEastAsia"/>
+          <w:i/>
+          <w:iCs/>
+          <w:lang w:val="fr-FR"/>
+        </w:rPr>
+        <w:t>)</w:t>
+      </w:r>
+      <w:r>
+        <w:rPr>
+          <w:lang w:val="fr-FR"/>
+        </w:rPr>
+        <w:t>, donc à mi-chemin entre linéaire et quadratique. Néanmoins nous remarquons que plus les valeurs sont grandes, plus l’évolution tend vers la quadratique</w:t>
+      </w:r>
+      <w:r>
+        <w:rPr>
+          <w:lang w:val="fr-FR"/>
+        </w:rPr>
+        <w:t> ; il s’agit donc d’une limite qui sera atteinte par des valeurs plus importantes.</w:t>
+      </w:r>
+    </w:p>
+    <w:p>
+      <w:pPr>
+        <w:rPr>
           <w:rFonts w:asciiTheme="majorHAnsi" w:eastAsiaTheme="majorEastAsia" w:hAnsiTheme="majorHAnsi" w:cstheme="majorBidi"/>
           <w:color w:val="2E74B5" w:themeColor="accent1" w:themeShade="BF"/>
           <w:sz w:val="32"/>
@@ -1396,7 +1501,6 @@
         </w:rPr>
       </w:pPr>
       <w:proofErr w:type="spellStart"/>
-      <w:proofErr w:type="gramStart"/>
       <w:r>
         <w:rPr>
           <w:lang w:val="fr-FR"/>
@@ -1405,7 +1509,6 @@
         <w:t>chercherSiContient</w:t>
       </w:r>
       <w:proofErr w:type="spellEnd"/>
-      <w:proofErr w:type="gramEnd"/>
     </w:p>
     <w:p>
       <w:pPr>
@@ -1628,21 +1731,7 @@
         <w:rPr>
           <w:lang w:val="fr-FR"/>
         </w:rPr>
-        <w:t xml:space="preserve">. Finalement dans le meilleur cas où la valeur est l’élément au milieu du tableau, la complexité est de </w:t>
-      </w:r>
-      <w:proofErr w:type="gramStart"/>
-      <w:r>
-        <w:rPr>
-          <w:lang w:val="fr-FR"/>
-        </w:rPr>
-        <w:t>O(</w:t>
-      </w:r>
-      <w:proofErr w:type="gramEnd"/>
-      <w:r>
-        <w:rPr>
-          <w:lang w:val="fr-FR"/>
-        </w:rPr>
-        <w:t>1).</w:t>
+        <w:t>. Finalement dans le meilleur cas où la valeur est l’élément au milieu du tableau, la complexité est de O(1).</w:t>
       </w:r>
     </w:p>
     <w:p>
@@ -1695,15 +1784,7 @@
                 <w:color w:val="000000"/>
                 <w:lang w:eastAsia="fr-CH"/>
               </w:rPr>
-              <w:t>T</w:t>
-            </w:r>
-            <w:r>
-              <w:rPr>
-                <w:rFonts w:ascii="Calibri" w:eastAsia="Times New Roman" w:hAnsi="Calibri" w:cs="Calibri"/>
-                <w:color w:val="000000"/>
-                <w:lang w:eastAsia="fr-CH"/>
-              </w:rPr>
-              <w:t>aille</w:t>
+              <w:t>Taille</w:t>
             </w:r>
             <w:r>
               <w:rPr>
@@ -2167,6 +2248,8 @@
           <w:lang w:val="fr-FR"/>
         </w:rPr>
       </w:pPr>
+      <w:bookmarkStart w:id="0" w:name="_GoBack"/>
+      <w:bookmarkEnd w:id="0"/>
       <w:r>
         <w:rPr>
           <w:lang w:val="fr-FR"/>
@@ -2181,7 +2264,6 @@
           <w:lang w:val="fr-FR"/>
         </w:rPr>
       </w:pPr>
-      <w:proofErr w:type="gramStart"/>
       <w:r>
         <w:rPr>
           <w:lang w:val="fr-FR"/>
@@ -2189,7 +2271,6 @@
         <w:lastRenderedPageBreak/>
         <w:t>f</w:t>
       </w:r>
-      <w:proofErr w:type="gramEnd"/>
     </w:p>
     <w:p>
       <w:pPr>
@@ -2208,17 +2289,70 @@
     <w:p>
       <w:pPr>
         <w:rPr>
-          <w:lang w:val="fr-FR"/>
-        </w:rPr>
-      </w:pPr>
-      <w:r>
-        <w:rPr>
+          <w:rFonts w:eastAsiaTheme="minorEastAsia"/>
+          <w:lang w:val="fr-FR"/>
+        </w:rPr>
+      </w:pPr>
+      <w:r>
+        <w:rPr>
+          <w:lang w:val="fr-FR"/>
+        </w:rPr>
+        <w:t xml:space="preserve">La fonction s’appelle récursivement 3 fois et ces appels récursifs se font de la valeur initiale </w:t>
+      </w:r>
+      <w:r>
+        <w:rPr>
+          <w:i/>
+          <w:iCs/>
+          <w:lang w:val="fr-FR"/>
+        </w:rPr>
+        <w:t>n</w:t>
+      </w:r>
+      <w:r>
+        <w:rPr>
+          <w:lang w:val="fr-FR"/>
+        </w:rPr>
+        <w:t xml:space="preserve"> jusqu’à atteindre la valeur 1, donc </w:t>
+      </w:r>
+      <w:r>
+        <w:rPr>
+          <w:i/>
+          <w:iCs/>
+          <w:lang w:val="fr-FR"/>
+        </w:rPr>
+        <w:t>n</w:t>
+      </w:r>
+      <w:r>
+        <w:rPr>
+          <w:lang w:val="fr-FR"/>
+        </w:rPr>
+        <w:t xml:space="preserve"> fois. La complexité de cette fonction correspond donc au nombre de branches d’un arbre ternaire de profondeur </w:t>
+      </w:r>
+      <w:r>
+        <w:rPr>
+          <w:i/>
+          <w:iCs/>
+          <w:lang w:val="fr-FR"/>
+        </w:rPr>
+        <w:t>n</w:t>
+      </w:r>
+      <w:r>
+        <w:rPr>
+          <w:lang w:val="fr-FR"/>
+        </w:rPr>
+        <w:t xml:space="preserve">, c’est-à-dire une complexité de </w:t>
+      </w:r>
+      <w:r>
+        <w:rPr>
+          <w:i/>
+          <w:iCs/>
           <w:lang w:val="fr-FR"/>
         </w:rPr>
         <w:t>O(3</w:t>
       </w:r>
       <w:r>
         <w:rPr>
+          <w:i/>
+          <w:iCs/>
           <w:vertAlign w:val="superscript"/>
           <w:lang w:val="fr-FR"/>
         </w:rPr>
@@ -2226,9 +2360,100 @@
       </w:r>
       <w:r>
         <w:rPr>
+          <w:i/>
+          <w:iCs/>
           <w:lang w:val="fr-FR"/>
         </w:rPr>
         <w:t>)</w:t>
+      </w:r>
+      <w:r>
+        <w:rPr>
+          <w:lang w:val="fr-FR"/>
+        </w:rPr>
+        <w:t>. Le fait que 2 additions soit effe</w:t>
+      </w:r>
+      <w:r>
+        <w:rPr>
+          <w:lang w:val="fr-FR"/>
+        </w:rPr>
+        <w:t>c</w:t>
+      </w:r>
+      <w:r>
+        <w:rPr>
+          <w:lang w:val="fr-FR"/>
+        </w:rPr>
+        <w:t>tué</w:t>
+      </w:r>
+      <w:r>
+        <w:rPr>
+          <w:lang w:val="fr-FR"/>
+        </w:rPr>
+        <w:t>s à chaque appel n’est qu’un facteur multiplicatif de la complexité.</w:t>
+      </w:r>
+    </w:p>
+    <w:p>
+      <w:pPr>
+        <w:rPr>
+          <w:lang w:val="fr-FR"/>
+        </w:rPr>
+      </w:pPr>
+      <w:r>
+        <w:rPr>
+          <w:rFonts w:eastAsiaTheme="minorEastAsia"/>
+          <w:lang w:val="fr-FR"/>
+        </w:rPr>
+        <w:t xml:space="preserve">Cette fonction reçoit comme argument uniquement la valeur entière </w:t>
+      </w:r>
+      <w:r>
+        <w:rPr>
+          <w:rFonts w:eastAsiaTheme="minorEastAsia"/>
+          <w:i/>
+          <w:iCs/>
+          <w:lang w:val="fr-FR"/>
+        </w:rPr>
+        <w:t>n</w:t>
+      </w:r>
+      <w:r>
+        <w:rPr>
+          <w:rFonts w:eastAsiaTheme="minorEastAsia"/>
+          <w:lang w:val="fr-FR"/>
+        </w:rPr>
+        <w:t>.</w:t>
+      </w:r>
+      <w:r>
+        <w:rPr>
+          <w:rFonts w:eastAsiaTheme="minorEastAsia"/>
+          <w:lang w:val="fr-FR"/>
+        </w:rPr>
+        <w:t xml:space="preserve"> </w:t>
+      </w:r>
+      <w:r>
+        <w:rPr>
+          <w:rFonts w:eastAsiaTheme="minorEastAsia"/>
+          <w:lang w:val="fr-FR"/>
+        </w:rPr>
+        <w:t>E</w:t>
+      </w:r>
+      <w:r>
+        <w:rPr>
+          <w:rFonts w:eastAsiaTheme="minorEastAsia"/>
+          <w:lang w:val="fr-FR"/>
+        </w:rPr>
+        <w:t xml:space="preserve">lle est </w:t>
+      </w:r>
+      <w:r>
+        <w:rPr>
+          <w:rFonts w:eastAsiaTheme="minorEastAsia"/>
+          <w:lang w:val="fr-FR"/>
+        </w:rPr>
+        <w:t>indépendante</w:t>
+      </w:r>
+      <w:r>
+        <w:rPr>
+          <w:rFonts w:eastAsiaTheme="minorEastAsia"/>
+          <w:lang w:val="fr-FR"/>
+        </w:rPr>
+        <w:t>.</w:t>
       </w:r>
     </w:p>
     <w:p>
@@ -2845,6 +3070,50 @@
     <w:p>
       <w:pPr>
         <w:rPr>
+          <w:lang w:val="fr-FR"/>
+        </w:rPr>
+      </w:pPr>
+      <w:r>
+        <w:rPr>
+          <w:lang w:val="fr-FR"/>
+        </w:rPr>
+        <w:t xml:space="preserve">Comme nous pouvons l’observer avec l’échelle logarithmique de ce graphique, la fonction évolue de façon exponentielle comme nous l’avons estimé. Sa pente ne correspond pas exactement à notre estimation théorique mais elle en est proche et respecte l’ordre de grandeur </w:t>
+      </w:r>
+      <w:r>
+        <w:rPr>
+          <w:i/>
+          <w:iCs/>
+          <w:lang w:val="fr-FR"/>
+        </w:rPr>
+        <w:t>O(3</w:t>
+      </w:r>
+      <w:r>
+        <w:rPr>
+          <w:i/>
+          <w:iCs/>
+          <w:vertAlign w:val="superscript"/>
+          <w:lang w:val="fr-FR"/>
+        </w:rPr>
+        <w:t>n</w:t>
+      </w:r>
+      <w:r>
+        <w:rPr>
+          <w:i/>
+          <w:iCs/>
+          <w:lang w:val="fr-FR"/>
+        </w:rPr>
+        <w:t>)</w:t>
+      </w:r>
+      <w:r>
+        <w:rPr>
+          <w:lang w:val="fr-FR"/>
+        </w:rPr>
+        <w:t xml:space="preserve"> estimé.</w:t>
+      </w:r>
+    </w:p>
+    <w:p>
+      <w:pPr>
+        <w:rPr>
           <w:rFonts w:asciiTheme="majorHAnsi" w:eastAsiaTheme="majorEastAsia" w:hAnsiTheme="majorHAnsi" w:cstheme="majorBidi"/>
           <w:color w:val="2E74B5" w:themeColor="accent1" w:themeShade="BF"/>
           <w:sz w:val="32"/>
@@ -2866,7 +3135,6 @@
           <w:lang w:val="fr-FR"/>
         </w:rPr>
       </w:pPr>
-      <w:proofErr w:type="gramStart"/>
       <w:r>
         <w:rPr>
           <w:lang w:val="fr-FR"/>
@@ -2874,7 +3142,6 @@
         <w:lastRenderedPageBreak/>
         <w:t>g</w:t>
       </w:r>
-      <w:proofErr w:type="gramEnd"/>
     </w:p>
     <w:p>
       <w:pPr>
@@ -2968,7 +3235,6 @@
         </w:rPr>
         <w:t xml:space="preserve"> additions au total, sa complexité est de </w:t>
       </w:r>
-      <w:proofErr w:type="gramStart"/>
       <w:r>
         <w:rPr>
           <w:i/>
@@ -2977,7 +3243,6 @@
         </w:rPr>
         <w:t>O(</w:t>
       </w:r>
-      <w:proofErr w:type="gramEnd"/>
       <m:oMath>
         <m:r>
           <w:rPr>
@@ -3616,6 +3881,101 @@
     <w:p>
       <w:pPr>
         <w:rPr>
+          <w:lang w:val="fr-FR"/>
+        </w:rPr>
+      </w:pPr>
+      <w:r>
+        <w:rPr>
+          <w:lang w:val="fr-FR"/>
+        </w:rPr>
+        <w:t xml:space="preserve">Les résultats obtenus que l’on peut voir sur ce graphique </w:t>
+      </w:r>
+      <w:proofErr w:type="spellStart"/>
+      <w:r>
+        <w:rPr>
+          <w:lang w:val="fr-FR"/>
+        </w:rPr>
+        <w:t>linéarithmique</w:t>
+      </w:r>
+      <w:proofErr w:type="spellEnd"/>
+      <w:r>
+        <w:rPr>
+          <w:lang w:val="fr-FR"/>
+        </w:rPr>
+        <w:t xml:space="preserve"> évoluent exactement avec la complexité </w:t>
+      </w:r>
+      <w:r>
+        <w:rPr>
+          <w:i/>
+          <w:iCs/>
+          <w:lang w:val="fr-FR"/>
+        </w:rPr>
+        <w:t>O(</w:t>
+      </w:r>
+      <m:oMath>
+        <m:r>
+          <w:rPr>
+            <w:rFonts w:ascii="Cambria Math" w:hAnsi="Cambria Math"/>
+            <w:lang w:val="fr-FR"/>
+          </w:rPr>
+          <m:t>n×</m:t>
+        </m:r>
+        <m:sSub>
+          <m:sSubPr>
+            <m:ctrlPr>
+              <w:rPr>
+                <w:rFonts w:ascii="Cambria Math" w:hAnsi="Cambria Math"/>
+                <w:i/>
+                <w:iCs/>
+                <w:lang w:val="fr-FR"/>
+              </w:rPr>
+            </m:ctrlPr>
+          </m:sSubPr>
+          <m:e>
+            <m:r>
+              <w:rPr>
+                <w:rFonts w:ascii="Cambria Math" w:hAnsi="Cambria Math"/>
+                <w:lang w:val="fr-FR"/>
+              </w:rPr>
+              <m:t>log</m:t>
+            </m:r>
+          </m:e>
+          <m:sub>
+            <m:r>
+              <w:rPr>
+                <w:rFonts w:ascii="Cambria Math" w:hAnsi="Cambria Math"/>
+                <w:lang w:val="fr-FR"/>
+              </w:rPr>
+              <m:t>2</m:t>
+            </m:r>
+          </m:sub>
+        </m:sSub>
+        <m:r>
+          <w:rPr>
+            <w:rFonts w:ascii="Cambria Math" w:hAnsi="Cambria Math"/>
+            <w:lang w:val="fr-FR"/>
+          </w:rPr>
+          <m:t>(n)</m:t>
+        </m:r>
+      </m:oMath>
+      <w:r>
+        <w:rPr>
+          <w:i/>
+          <w:iCs/>
+          <w:lang w:val="fr-FR"/>
+        </w:rPr>
+        <w:t>)</w:t>
+      </w:r>
+      <w:r>
+        <w:rPr>
+          <w:lang w:val="fr-FR"/>
+        </w:rPr>
+        <w:t xml:space="preserve"> comme nous l’avons estimé de manière théorique.</w:t>
+      </w:r>
+    </w:p>
+    <w:p>
+      <w:pPr>
+        <w:rPr>
           <w:rFonts w:asciiTheme="majorHAnsi" w:eastAsiaTheme="majorEastAsia" w:hAnsiTheme="majorHAnsi" w:cstheme="majorBidi"/>
           <w:color w:val="2E74B5" w:themeColor="accent1" w:themeShade="BF"/>
           <w:sz w:val="32"/>
@@ -3638,7 +3998,6 @@
         </w:rPr>
       </w:pPr>
       <w:proofErr w:type="spellStart"/>
-      <w:proofErr w:type="gramStart"/>
       <w:r>
         <w:rPr>
           <w:lang w:val="fr-FR"/>
@@ -3647,7 +4006,6 @@
         <w:t>random</w:t>
       </w:r>
       <w:proofErr w:type="spellEnd"/>
-      <w:proofErr w:type="gramEnd"/>
     </w:p>
     <w:p>
       <w:pPr>
@@ -4231,20 +4589,12 @@
           <w:lang w:val="fr-FR"/>
         </w:rPr>
       </w:pPr>
-      <w:proofErr w:type="gramStart"/>
       <w:r>
         <w:rPr>
           <w:lang w:val="fr-FR"/>
         </w:rPr>
         <w:lastRenderedPageBreak/>
-        <w:t>random</w:t>
-      </w:r>
-      <w:proofErr w:type="gramEnd"/>
-      <w:r>
-        <w:rPr>
-          <w:lang w:val="fr-FR"/>
-        </w:rPr>
-        <w:t>2</w:t>
+        <w:t>random2</w:t>
       </w:r>
     </w:p>
     <w:p>
@@ -4300,25 +4650,7 @@
           <w:iCs/>
           <w:lang w:val="fr-FR"/>
         </w:rPr>
-        <w:t>O(</w:t>
-      </w:r>
-      <w:proofErr w:type="gramStart"/>
-      <w:r>
-        <w:rPr>
-          <w:i/>
-          <w:iCs/>
-          <w:lang w:val="fr-FR"/>
-        </w:rPr>
-        <w:t>n!</w:t>
-      </w:r>
-      <w:proofErr w:type="gramEnd"/>
-      <w:r>
-        <w:rPr>
-          <w:i/>
-          <w:iCs/>
-          <w:lang w:val="fr-FR"/>
-        </w:rPr>
-        <w:t>)</w:t>
+        <w:t>O(n!)</w:t>
       </w:r>
       <w:r>
         <w:rPr>
@@ -4347,27 +4679,7 @@
           <w:iCs/>
           <w:lang w:val="fr-FR"/>
         </w:rPr>
-        <w:t>O(</w:t>
-      </w:r>
-      <w:proofErr w:type="gramStart"/>
-      <w:r>
-        <w:rPr>
-          <w:rFonts w:eastAsiaTheme="minorEastAsia"/>
-          <w:i/>
-          <w:iCs/>
-          <w:lang w:val="fr-FR"/>
-        </w:rPr>
-        <w:t>n!</w:t>
-      </w:r>
-      <w:proofErr w:type="gramEnd"/>
-      <w:r>
-        <w:rPr>
-          <w:rFonts w:eastAsiaTheme="minorEastAsia"/>
-          <w:i/>
-          <w:iCs/>
-          <w:lang w:val="fr-FR"/>
-        </w:rPr>
-        <w:t>)</w:t>
+        <w:t>O(n!)</w:t>
       </w:r>
       <w:r>
         <w:rPr>
@@ -4845,6 +5157,40 @@
             </a:graphic>
           </wp:inline>
         </w:drawing>
+      </w:r>
+    </w:p>
+    <w:p>
+      <w:pPr>
+        <w:spacing w:after="0"/>
+      </w:pPr>
+    </w:p>
+    <w:p>
+      <w:pPr>
+        <w:spacing w:after="0"/>
+      </w:pPr>
+      <w:r>
+        <w:t xml:space="preserve">Nous pouvons observer sur ce graphique à l’échelle logarithmique </w:t>
+      </w:r>
+      <w:r>
+        <w:t>la rapide augmentation du temps moyen nécessaire à l’exécution de la fonction random2. Cette évolution correspond à notre estimation</w:t>
+      </w:r>
+      <w:r>
+        <w:t xml:space="preserve"> </w:t>
+      </w:r>
+      <w:r>
+        <w:t xml:space="preserve">théorique de complexité de l’ordre de </w:t>
+      </w:r>
+      <w:r>
+        <w:rPr>
+          <w:rFonts w:eastAsiaTheme="minorEastAsia"/>
+          <w:i/>
+          <w:iCs/>
+          <w:lang w:val="fr-FR"/>
+        </w:rPr>
+        <w:t>O(n!)</w:t>
+      </w:r>
+      <w:r>
+        <w:t>.</w:t>
       </w:r>
     </w:p>
     <w:sectPr>
@@ -5177,7 +5523,7 @@
         <v:path o:extrusionok="f" gradientshapeok="t" o:connecttype="rect"/>
         <o:lock v:ext="edit" aspectratio="t"/>
       </v:shapetype>
-      <v:shape id="_x0000_i1060" type="#_x0000_t75" alt="Résultat de recherche d'images pour &quot;gif&quot;" style="width:375pt;height:375pt;visibility:visible;mso-wrap-style:square" o:bullet="t">
+      <v:shape id="_x0000_i1041" type="#_x0000_t75" alt="Résultat de recherche d'images pour &quot;gif&quot;" style="width:375pt;height:375pt;visibility:visible;mso-wrap-style:square" o:bullet="t">
         <v:imagedata r:id="rId1" o:title="Résultat de recherche d'images pour &quot;gif&quot;"/>
       </v:shape>
     </w:pict>
@@ -14403,7 +14749,7 @@
 </file>
 
 <file path=customXml/itemProps1.xml><?xml version="1.0" encoding="utf-8"?>
-<ds:datastoreItem xmlns:ds="http://schemas.openxmlformats.org/officeDocument/2006/customXml" ds:itemID="{B68592BC-8776-4F4C-BF87-5CFBF2BF4D20}">
+<ds:datastoreItem xmlns:ds="http://schemas.openxmlformats.org/officeDocument/2006/customXml" ds:itemID="{6F81C782-2BDA-4497-86C9-FCA745545B30}">
   <ds:schemaRefs>
     <ds:schemaRef ds:uri="http://schemas.openxmlformats.org/officeDocument/2006/bibliography"/>
   </ds:schemaRefs>

</xml_diff>

<commit_message>
correction trier et chercherSiContient
</commit_message>
<xml_diff>
--- a/Labo1-Rapport.docx
+++ b/Labo1-Rapport.docx
@@ -36,17 +36,8 @@
           <w:sz w:val="24"/>
           <w:szCs w:val="24"/>
         </w:rPr>
-        <w:t xml:space="preserve">Anne Sophie </w:t>
-      </w:r>
-      <w:proofErr w:type="spellStart"/>
-      <w:r>
-        <w:rPr>
-          <w:sz w:val="24"/>
-          <w:szCs w:val="24"/>
-        </w:rPr>
-        <w:t>Ganguillet</w:t>
-      </w:r>
-      <w:proofErr w:type="spellEnd"/>
+        <w:t>Anne Sophie Ganguillet</w:t>
+      </w:r>
       <w:r>
         <w:rPr>
           <w:sz w:val="24"/>
@@ -508,6 +499,7 @@
         </w:rPr>
       </w:pPr>
       <w:proofErr w:type="spellStart"/>
+      <w:proofErr w:type="gramStart"/>
       <w:r>
         <w:rPr>
           <w:lang w:val="fr-FR"/>
@@ -516,6 +508,7 @@
         <w:t>chercherPosition</w:t>
       </w:r>
       <w:proofErr w:type="spellEnd"/>
+      <w:proofErr w:type="gramEnd"/>
     </w:p>
     <w:p>
       <w:pPr>
@@ -582,7 +575,21 @@
         <w:rPr>
           <w:lang w:val="fr-FR"/>
         </w:rPr>
-        <w:t>Dans le pire des cas, si la valeur est le dernier élément du tableau ou qu’elle ne s’y trouve pas, la complexité est de O(n). Dans le cas moyen il s’agit également d’une complexité moyenne de O(n). Finalement dans le meilleur cas où la valeur est le premier élément du tableau, la complexité est de O(1).</w:t>
+        <w:t xml:space="preserve">Dans le pire des cas, si la valeur est le dernier élément du tableau ou qu’elle ne s’y trouve pas, la complexité est de O(n). Dans le cas moyen il s’agit également d’une complexité moyenne de O(n). Finalement dans le meilleur cas où la valeur est le premier élément du tableau, la complexité est de </w:t>
+      </w:r>
+      <w:proofErr w:type="gramStart"/>
+      <w:r>
+        <w:rPr>
+          <w:lang w:val="fr-FR"/>
+        </w:rPr>
+        <w:t>O(</w:t>
+      </w:r>
+      <w:proofErr w:type="gramEnd"/>
+      <w:r>
+        <w:rPr>
+          <w:lang w:val="fr-FR"/>
+        </w:rPr>
+        <w:t>1).</w:t>
       </w:r>
     </w:p>
     <w:p>
@@ -599,17 +606,510 @@
         <w:t>Pratique</w:t>
       </w:r>
     </w:p>
+    <w:tbl>
+      <w:tblPr>
+        <w:tblW w:w="2972" w:type="dxa"/>
+        <w:tblBorders>
+          <w:top w:val="single" w:sz="4" w:space="0" w:color="auto"/>
+          <w:left w:val="single" w:sz="4" w:space="0" w:color="auto"/>
+          <w:bottom w:val="single" w:sz="4" w:space="0" w:color="auto"/>
+          <w:right w:val="single" w:sz="4" w:space="0" w:color="auto"/>
+          <w:insideH w:val="single" w:sz="4" w:space="0" w:color="auto"/>
+          <w:insideV w:val="single" w:sz="4" w:space="0" w:color="auto"/>
+        </w:tblBorders>
+        <w:tblCellMar>
+          <w:left w:w="70" w:type="dxa"/>
+          <w:right w:w="70" w:type="dxa"/>
+        </w:tblCellMar>
+        <w:tblLook w:val="04A0" w:firstRow="1" w:lastRow="0" w:firstColumn="1" w:lastColumn="0" w:noHBand="0" w:noVBand="1"/>
+      </w:tblPr>
+      <w:tblGrid>
+        <w:gridCol w:w="1413"/>
+        <w:gridCol w:w="1559"/>
+      </w:tblGrid>
+      <w:tr>
+        <w:trPr>
+          <w:trHeight w:val="285"/>
+        </w:trPr>
+        <w:tc>
+          <w:tcPr>
+            <w:tcW w:w="1413" w:type="dxa"/>
+            <w:shd w:val="clear" w:color="auto" w:fill="auto"/>
+            <w:noWrap/>
+            <w:vAlign w:val="bottom"/>
+            <w:hideMark/>
+          </w:tcPr>
+          <w:p>
+            <w:pPr>
+              <w:spacing w:after="0" w:line="240" w:lineRule="auto"/>
+              <w:rPr>
+                <w:rFonts w:ascii="Calibri" w:eastAsia="Times New Roman" w:hAnsi="Calibri" w:cs="Calibri"/>
+                <w:color w:val="000000"/>
+                <w:lang w:eastAsia="fr-CH" w:bidi="hi-IN"/>
+              </w:rPr>
+            </w:pPr>
+            <w:r>
+              <w:rPr>
+                <w:rFonts w:ascii="Calibri" w:eastAsia="Times New Roman" w:hAnsi="Calibri" w:cs="Calibri"/>
+                <w:color w:val="000000"/>
+                <w:lang w:eastAsia="fr-CH" w:bidi="hi-IN"/>
+              </w:rPr>
+              <w:t>Taille</w:t>
+            </w:r>
+            <w:r>
+              <w:rPr>
+                <w:rFonts w:ascii="Calibri" w:eastAsia="Times New Roman" w:hAnsi="Calibri" w:cs="Calibri"/>
+                <w:color w:val="000000"/>
+                <w:lang w:eastAsia="fr-CH" w:bidi="hi-IN"/>
+              </w:rPr>
+              <w:t xml:space="preserve"> tableau</w:t>
+            </w:r>
+          </w:p>
+        </w:tc>
+        <w:tc>
+          <w:tcPr>
+            <w:tcW w:w="1559" w:type="dxa"/>
+            <w:shd w:val="clear" w:color="auto" w:fill="auto"/>
+            <w:noWrap/>
+            <w:vAlign w:val="bottom"/>
+            <w:hideMark/>
+          </w:tcPr>
+          <w:p>
+            <w:pPr>
+              <w:spacing w:after="0" w:line="240" w:lineRule="auto"/>
+              <w:rPr>
+                <w:rFonts w:ascii="Calibri" w:eastAsia="Times New Roman" w:hAnsi="Calibri" w:cs="Calibri"/>
+                <w:color w:val="000000"/>
+                <w:lang w:eastAsia="fr-CH" w:bidi="hi-IN"/>
+              </w:rPr>
+            </w:pPr>
+            <w:r>
+              <w:rPr>
+                <w:rFonts w:ascii="Calibri" w:eastAsia="Times New Roman" w:hAnsi="Calibri" w:cs="Calibri"/>
+                <w:color w:val="000000"/>
+                <w:lang w:eastAsia="fr-CH" w:bidi="hi-IN"/>
+              </w:rPr>
+              <w:t>Nb itérations</w:t>
+            </w:r>
+          </w:p>
+        </w:tc>
+      </w:tr>
+      <w:tr>
+        <w:trPr>
+          <w:trHeight w:val="285"/>
+        </w:trPr>
+        <w:tc>
+          <w:tcPr>
+            <w:tcW w:w="1413" w:type="dxa"/>
+            <w:shd w:val="clear" w:color="auto" w:fill="auto"/>
+            <w:noWrap/>
+            <w:vAlign w:val="bottom"/>
+            <w:hideMark/>
+          </w:tcPr>
+          <w:p>
+            <w:pPr>
+              <w:spacing w:after="0" w:line="240" w:lineRule="auto"/>
+              <w:jc w:val="right"/>
+              <w:rPr>
+                <w:rFonts w:ascii="Calibri" w:eastAsia="Times New Roman" w:hAnsi="Calibri" w:cs="Calibri"/>
+                <w:color w:val="000000"/>
+                <w:lang w:eastAsia="fr-CH" w:bidi="hi-IN"/>
+              </w:rPr>
+            </w:pPr>
+            <w:r>
+              <w:rPr>
+                <w:rFonts w:ascii="Calibri" w:eastAsia="Times New Roman" w:hAnsi="Calibri" w:cs="Calibri"/>
+                <w:color w:val="000000"/>
+                <w:lang w:eastAsia="fr-CH" w:bidi="hi-IN"/>
+              </w:rPr>
+              <w:t>81</w:t>
+            </w:r>
+          </w:p>
+        </w:tc>
+        <w:tc>
+          <w:tcPr>
+            <w:tcW w:w="1559" w:type="dxa"/>
+            <w:shd w:val="clear" w:color="auto" w:fill="auto"/>
+            <w:noWrap/>
+            <w:vAlign w:val="bottom"/>
+            <w:hideMark/>
+          </w:tcPr>
+          <w:p>
+            <w:pPr>
+              <w:spacing w:after="0" w:line="240" w:lineRule="auto"/>
+              <w:jc w:val="right"/>
+              <w:rPr>
+                <w:rFonts w:ascii="Calibri" w:eastAsia="Times New Roman" w:hAnsi="Calibri" w:cs="Calibri"/>
+                <w:color w:val="000000"/>
+                <w:lang w:eastAsia="fr-CH" w:bidi="hi-IN"/>
+              </w:rPr>
+            </w:pPr>
+            <w:r>
+              <w:rPr>
+                <w:rFonts w:ascii="Calibri" w:eastAsia="Times New Roman" w:hAnsi="Calibri" w:cs="Calibri"/>
+                <w:color w:val="000000"/>
+                <w:lang w:eastAsia="fr-CH" w:bidi="hi-IN"/>
+              </w:rPr>
+              <w:t>58</w:t>
+            </w:r>
+          </w:p>
+        </w:tc>
+      </w:tr>
+      <w:tr>
+        <w:trPr>
+          <w:trHeight w:val="285"/>
+        </w:trPr>
+        <w:tc>
+          <w:tcPr>
+            <w:tcW w:w="1413" w:type="dxa"/>
+            <w:shd w:val="clear" w:color="auto" w:fill="auto"/>
+            <w:noWrap/>
+            <w:vAlign w:val="bottom"/>
+            <w:hideMark/>
+          </w:tcPr>
+          <w:p>
+            <w:pPr>
+              <w:spacing w:after="0" w:line="240" w:lineRule="auto"/>
+              <w:jc w:val="right"/>
+              <w:rPr>
+                <w:rFonts w:ascii="Calibri" w:eastAsia="Times New Roman" w:hAnsi="Calibri" w:cs="Calibri"/>
+                <w:color w:val="000000"/>
+                <w:lang w:eastAsia="fr-CH" w:bidi="hi-IN"/>
+              </w:rPr>
+            </w:pPr>
+            <w:r>
+              <w:rPr>
+                <w:rFonts w:ascii="Calibri" w:eastAsia="Times New Roman" w:hAnsi="Calibri" w:cs="Calibri"/>
+                <w:color w:val="000000"/>
+                <w:lang w:eastAsia="fr-CH" w:bidi="hi-IN"/>
+              </w:rPr>
+              <w:t>243</w:t>
+            </w:r>
+          </w:p>
+        </w:tc>
+        <w:tc>
+          <w:tcPr>
+            <w:tcW w:w="1559" w:type="dxa"/>
+            <w:shd w:val="clear" w:color="auto" w:fill="auto"/>
+            <w:noWrap/>
+            <w:vAlign w:val="bottom"/>
+            <w:hideMark/>
+          </w:tcPr>
+          <w:p>
+            <w:pPr>
+              <w:spacing w:after="0" w:line="240" w:lineRule="auto"/>
+              <w:jc w:val="right"/>
+              <w:rPr>
+                <w:rFonts w:ascii="Calibri" w:eastAsia="Times New Roman" w:hAnsi="Calibri" w:cs="Calibri"/>
+                <w:color w:val="000000"/>
+                <w:lang w:eastAsia="fr-CH" w:bidi="hi-IN"/>
+              </w:rPr>
+            </w:pPr>
+            <w:r>
+              <w:rPr>
+                <w:rFonts w:ascii="Calibri" w:eastAsia="Times New Roman" w:hAnsi="Calibri" w:cs="Calibri"/>
+                <w:color w:val="000000"/>
+                <w:lang w:eastAsia="fr-CH" w:bidi="hi-IN"/>
+              </w:rPr>
+              <w:t>120</w:t>
+            </w:r>
+          </w:p>
+        </w:tc>
+      </w:tr>
+      <w:tr>
+        <w:trPr>
+          <w:trHeight w:val="285"/>
+        </w:trPr>
+        <w:tc>
+          <w:tcPr>
+            <w:tcW w:w="1413" w:type="dxa"/>
+            <w:shd w:val="clear" w:color="auto" w:fill="auto"/>
+            <w:noWrap/>
+            <w:vAlign w:val="bottom"/>
+            <w:hideMark/>
+          </w:tcPr>
+          <w:p>
+            <w:pPr>
+              <w:spacing w:after="0" w:line="240" w:lineRule="auto"/>
+              <w:jc w:val="right"/>
+              <w:rPr>
+                <w:rFonts w:ascii="Calibri" w:eastAsia="Times New Roman" w:hAnsi="Calibri" w:cs="Calibri"/>
+                <w:color w:val="000000"/>
+                <w:lang w:eastAsia="fr-CH" w:bidi="hi-IN"/>
+              </w:rPr>
+            </w:pPr>
+            <w:r>
+              <w:rPr>
+                <w:rFonts w:ascii="Calibri" w:eastAsia="Times New Roman" w:hAnsi="Calibri" w:cs="Calibri"/>
+                <w:color w:val="000000"/>
+                <w:lang w:eastAsia="fr-CH" w:bidi="hi-IN"/>
+              </w:rPr>
+              <w:t>729</w:t>
+            </w:r>
+          </w:p>
+        </w:tc>
+        <w:tc>
+          <w:tcPr>
+            <w:tcW w:w="1559" w:type="dxa"/>
+            <w:shd w:val="clear" w:color="auto" w:fill="auto"/>
+            <w:noWrap/>
+            <w:vAlign w:val="bottom"/>
+            <w:hideMark/>
+          </w:tcPr>
+          <w:p>
+            <w:pPr>
+              <w:spacing w:after="0" w:line="240" w:lineRule="auto"/>
+              <w:jc w:val="right"/>
+              <w:rPr>
+                <w:rFonts w:ascii="Calibri" w:eastAsia="Times New Roman" w:hAnsi="Calibri" w:cs="Calibri"/>
+                <w:color w:val="000000"/>
+                <w:lang w:eastAsia="fr-CH" w:bidi="hi-IN"/>
+              </w:rPr>
+            </w:pPr>
+            <w:r>
+              <w:rPr>
+                <w:rFonts w:ascii="Calibri" w:eastAsia="Times New Roman" w:hAnsi="Calibri" w:cs="Calibri"/>
+                <w:color w:val="000000"/>
+                <w:lang w:eastAsia="fr-CH" w:bidi="hi-IN"/>
+              </w:rPr>
+              <w:t>519</w:t>
+            </w:r>
+          </w:p>
+        </w:tc>
+      </w:tr>
+      <w:tr>
+        <w:trPr>
+          <w:trHeight w:val="285"/>
+        </w:trPr>
+        <w:tc>
+          <w:tcPr>
+            <w:tcW w:w="1413" w:type="dxa"/>
+            <w:shd w:val="clear" w:color="auto" w:fill="auto"/>
+            <w:noWrap/>
+            <w:vAlign w:val="bottom"/>
+            <w:hideMark/>
+          </w:tcPr>
+          <w:p>
+            <w:pPr>
+              <w:spacing w:after="0" w:line="240" w:lineRule="auto"/>
+              <w:jc w:val="right"/>
+              <w:rPr>
+                <w:rFonts w:ascii="Calibri" w:eastAsia="Times New Roman" w:hAnsi="Calibri" w:cs="Calibri"/>
+                <w:color w:val="000000"/>
+                <w:lang w:eastAsia="fr-CH" w:bidi="hi-IN"/>
+              </w:rPr>
+            </w:pPr>
+            <w:r>
+              <w:rPr>
+                <w:rFonts w:ascii="Calibri" w:eastAsia="Times New Roman" w:hAnsi="Calibri" w:cs="Calibri"/>
+                <w:color w:val="000000"/>
+                <w:lang w:eastAsia="fr-CH" w:bidi="hi-IN"/>
+              </w:rPr>
+              <w:t>2187</w:t>
+            </w:r>
+          </w:p>
+        </w:tc>
+        <w:tc>
+          <w:tcPr>
+            <w:tcW w:w="1559" w:type="dxa"/>
+            <w:shd w:val="clear" w:color="auto" w:fill="auto"/>
+            <w:noWrap/>
+            <w:vAlign w:val="bottom"/>
+            <w:hideMark/>
+          </w:tcPr>
+          <w:p>
+            <w:pPr>
+              <w:spacing w:after="0" w:line="240" w:lineRule="auto"/>
+              <w:jc w:val="right"/>
+              <w:rPr>
+                <w:rFonts w:ascii="Calibri" w:eastAsia="Times New Roman" w:hAnsi="Calibri" w:cs="Calibri"/>
+                <w:color w:val="000000"/>
+                <w:lang w:eastAsia="fr-CH" w:bidi="hi-IN"/>
+              </w:rPr>
+            </w:pPr>
+            <w:r>
+              <w:rPr>
+                <w:rFonts w:ascii="Calibri" w:eastAsia="Times New Roman" w:hAnsi="Calibri" w:cs="Calibri"/>
+                <w:color w:val="000000"/>
+                <w:lang w:eastAsia="fr-CH" w:bidi="hi-IN"/>
+              </w:rPr>
+              <w:t>1082</w:t>
+            </w:r>
+          </w:p>
+        </w:tc>
+      </w:tr>
+      <w:tr>
+        <w:trPr>
+          <w:trHeight w:val="285"/>
+        </w:trPr>
+        <w:tc>
+          <w:tcPr>
+            <w:tcW w:w="1413" w:type="dxa"/>
+            <w:shd w:val="clear" w:color="auto" w:fill="auto"/>
+            <w:noWrap/>
+            <w:vAlign w:val="bottom"/>
+            <w:hideMark/>
+          </w:tcPr>
+          <w:p>
+            <w:pPr>
+              <w:spacing w:after="0" w:line="240" w:lineRule="auto"/>
+              <w:jc w:val="right"/>
+              <w:rPr>
+                <w:rFonts w:ascii="Calibri" w:eastAsia="Times New Roman" w:hAnsi="Calibri" w:cs="Calibri"/>
+                <w:color w:val="000000"/>
+                <w:lang w:eastAsia="fr-CH" w:bidi="hi-IN"/>
+              </w:rPr>
+            </w:pPr>
+            <w:r>
+              <w:rPr>
+                <w:rFonts w:ascii="Calibri" w:eastAsia="Times New Roman" w:hAnsi="Calibri" w:cs="Calibri"/>
+                <w:color w:val="000000"/>
+                <w:lang w:eastAsia="fr-CH" w:bidi="hi-IN"/>
+              </w:rPr>
+              <w:t>6561</w:t>
+            </w:r>
+          </w:p>
+        </w:tc>
+        <w:tc>
+          <w:tcPr>
+            <w:tcW w:w="1559" w:type="dxa"/>
+            <w:shd w:val="clear" w:color="auto" w:fill="auto"/>
+            <w:noWrap/>
+            <w:vAlign w:val="bottom"/>
+            <w:hideMark/>
+          </w:tcPr>
+          <w:p>
+            <w:pPr>
+              <w:spacing w:after="0" w:line="240" w:lineRule="auto"/>
+              <w:jc w:val="right"/>
+              <w:rPr>
+                <w:rFonts w:ascii="Calibri" w:eastAsia="Times New Roman" w:hAnsi="Calibri" w:cs="Calibri"/>
+                <w:color w:val="000000"/>
+                <w:lang w:eastAsia="fr-CH" w:bidi="hi-IN"/>
+              </w:rPr>
+            </w:pPr>
+            <w:r>
+              <w:rPr>
+                <w:rFonts w:ascii="Calibri" w:eastAsia="Times New Roman" w:hAnsi="Calibri" w:cs="Calibri"/>
+                <w:color w:val="000000"/>
+                <w:lang w:eastAsia="fr-CH" w:bidi="hi-IN"/>
+              </w:rPr>
+              <w:t>4079</w:t>
+            </w:r>
+          </w:p>
+        </w:tc>
+      </w:tr>
+      <w:tr>
+        <w:trPr>
+          <w:trHeight w:val="285"/>
+        </w:trPr>
+        <w:tc>
+          <w:tcPr>
+            <w:tcW w:w="1413" w:type="dxa"/>
+            <w:shd w:val="clear" w:color="auto" w:fill="auto"/>
+            <w:noWrap/>
+            <w:vAlign w:val="bottom"/>
+            <w:hideMark/>
+          </w:tcPr>
+          <w:p>
+            <w:pPr>
+              <w:spacing w:after="0" w:line="240" w:lineRule="auto"/>
+              <w:jc w:val="right"/>
+              <w:rPr>
+                <w:rFonts w:ascii="Calibri" w:eastAsia="Times New Roman" w:hAnsi="Calibri" w:cs="Calibri"/>
+                <w:color w:val="000000"/>
+                <w:lang w:eastAsia="fr-CH" w:bidi="hi-IN"/>
+              </w:rPr>
+            </w:pPr>
+            <w:r>
+              <w:rPr>
+                <w:rFonts w:ascii="Calibri" w:eastAsia="Times New Roman" w:hAnsi="Calibri" w:cs="Calibri"/>
+                <w:color w:val="000000"/>
+                <w:lang w:eastAsia="fr-CH" w:bidi="hi-IN"/>
+              </w:rPr>
+              <w:t>19683</w:t>
+            </w:r>
+          </w:p>
+        </w:tc>
+        <w:tc>
+          <w:tcPr>
+            <w:tcW w:w="1559" w:type="dxa"/>
+            <w:shd w:val="clear" w:color="auto" w:fill="auto"/>
+            <w:noWrap/>
+            <w:vAlign w:val="bottom"/>
+            <w:hideMark/>
+          </w:tcPr>
+          <w:p>
+            <w:pPr>
+              <w:spacing w:after="0" w:line="240" w:lineRule="auto"/>
+              <w:jc w:val="right"/>
+              <w:rPr>
+                <w:rFonts w:ascii="Calibri" w:eastAsia="Times New Roman" w:hAnsi="Calibri" w:cs="Calibri"/>
+                <w:color w:val="000000"/>
+                <w:lang w:eastAsia="fr-CH" w:bidi="hi-IN"/>
+              </w:rPr>
+            </w:pPr>
+            <w:r>
+              <w:rPr>
+                <w:rFonts w:ascii="Calibri" w:eastAsia="Times New Roman" w:hAnsi="Calibri" w:cs="Calibri"/>
+                <w:color w:val="000000"/>
+                <w:lang w:eastAsia="fr-CH" w:bidi="hi-IN"/>
+              </w:rPr>
+              <w:t>13325</w:t>
+            </w:r>
+          </w:p>
+        </w:tc>
+      </w:tr>
+    </w:tbl>
     <w:p>
       <w:pPr>
         <w:rPr>
           <w:lang w:val="fr-FR"/>
         </w:rPr>
       </w:pPr>
-      <w:r>
-        <w:rPr>
-          <w:lang w:val="fr-FR"/>
-        </w:rPr>
-        <w:t>-</w:t>
+    </w:p>
+    <w:p>
+      <w:pPr>
+        <w:rPr>
+          <w:lang w:val="fr-FR"/>
+        </w:rPr>
+      </w:pPr>
+      <w:r>
+        <w:rPr>
+          <w:noProof/>
+        </w:rPr>
+        <w:drawing>
+          <wp:inline distT="0" distB="0" distL="0" distR="0" wp14:anchorId="57A2CEA2" wp14:editId="1BDDF006">
+            <wp:extent cx="4572000" cy="2738437"/>
+            <wp:effectExtent l="0" t="0" r="0" b="5080"/>
+            <wp:docPr id="1" name="Graphique 1">
+              <a:extLst xmlns:a="http://schemas.openxmlformats.org/drawingml/2006/main">
+                <a:ext uri="{FF2B5EF4-FFF2-40B4-BE49-F238E27FC236}">
+                  <a16:creationId xmlns:a16="http://schemas.microsoft.com/office/drawing/2014/main" id="{4D4912DD-C5FE-4773-93D4-85A24BDB262D}"/>
+                </a:ext>
+              </a:extLst>
+            </wp:docPr>
+            <wp:cNvGraphicFramePr/>
+            <a:graphic xmlns:a="http://schemas.openxmlformats.org/drawingml/2006/main">
+              <a:graphicData uri="http://schemas.openxmlformats.org/drawingml/2006/chart">
+                <c:chart xmlns:c="http://schemas.openxmlformats.org/drawingml/2006/chart" xmlns:r="http://schemas.openxmlformats.org/officeDocument/2006/relationships" r:id="rId8"/>
+              </a:graphicData>
+            </a:graphic>
+          </wp:inline>
+        </w:drawing>
+      </w:r>
+    </w:p>
+    <w:p>
+      <w:pPr>
+        <w:rPr>
+          <w:lang w:val="fr-FR"/>
+        </w:rPr>
+      </w:pPr>
+      <w:r>
+        <w:t>Pour effectuer les tests, nous avons pour chaque taille de tableau remplis le tableau de valeurs variant entre 0 et la taille maximale du tableau, puis cherché une valeur comprise dans cette même plage, ce qui permet en principe de faire que les probabilités de trouver une valeur soit la même pour chaque taille de tableau. À cause de l’aléatoire, nous obtenons tout de même des écarts par rapport à un comportement linéaire, mais la tendance globale calculée avec une courbe de tendance de type puissance nous donne un</w:t>
+      </w:r>
+      <w:r>
+        <w:t>e complexité de l’ordre de O(n).</w:t>
       </w:r>
     </w:p>
     <w:p>
@@ -636,6 +1136,7 @@
           <w:lang w:val="fr-FR"/>
         </w:rPr>
       </w:pPr>
+      <w:proofErr w:type="gramStart"/>
       <w:r>
         <w:rPr>
           <w:lang w:val="fr-FR"/>
@@ -643,6 +1144,7 @@
         <w:lastRenderedPageBreak/>
         <w:t>trier</w:t>
       </w:r>
+      <w:proofErr w:type="gramEnd"/>
     </w:p>
     <w:p>
       <w:pPr>
@@ -722,6 +1224,7 @@
         </w:rPr>
         <w:t xml:space="preserve"> comparaisons effectuées au total, sa complexité est de </w:t>
       </w:r>
+      <w:proofErr w:type="gramStart"/>
       <w:r>
         <w:rPr>
           <w:i/>
@@ -730,6 +1233,7 @@
         </w:rPr>
         <w:t>O(</w:t>
       </w:r>
+      <w:proofErr w:type="gramEnd"/>
       <m:oMath>
         <m:sSup>
           <m:sSupPr>
@@ -790,7 +1294,16 @@
           <w:rFonts w:eastAsiaTheme="minorEastAsia"/>
           <w:lang w:val="fr-FR"/>
         </w:rPr>
-        <w:t xml:space="preserve">La complexité de cette fonction est indépendante du tableau passé en entrée, car peu importe le résultat de la comparaison, il y a toujours </w:t>
+        <w:t>La complexité de cette fonction est indépendante du tab</w:t>
+      </w:r>
+      <w:bookmarkStart w:id="0" w:name="_GoBack"/>
+      <w:bookmarkEnd w:id="0"/>
+      <w:r>
+        <w:rPr>
+          <w:rFonts w:eastAsiaTheme="minorEastAsia"/>
+          <w:lang w:val="fr-FR"/>
+        </w:rPr>
+        <w:t xml:space="preserve">leau passé en entrée, car peu importe le résultat de la comparaison, il y a toujours </w:t>
       </w:r>
       <m:oMath>
         <m:sSup>
@@ -971,7 +1484,10 @@
           </w:tcPr>
           <w:p>
             <w:pPr>
-              <w:jc w:val="right"/>
+              <w:tabs>
+                <w:tab w:val="center" w:pos="512"/>
+                <w:tab w:val="right" w:pos="1024"/>
+              </w:tabs>
               <w:rPr>
                 <w:rFonts w:ascii="Calibri" w:eastAsia="Times New Roman" w:hAnsi="Calibri" w:cs="Calibri"/>
                 <w:color w:val="000000"/>
@@ -984,7 +1500,16 @@
                 <w:color w:val="000000"/>
                 <w:lang w:eastAsia="fr-CH"/>
               </w:rPr>
-              <w:t>6</w:t>
+              <w:tab/>
+            </w:r>
+            <w:r>
+              <w:rPr>
+                <w:rFonts w:ascii="Calibri" w:eastAsia="Times New Roman" w:hAnsi="Calibri" w:cs="Calibri"/>
+                <w:color w:val="000000"/>
+                <w:lang w:eastAsia="fr-CH"/>
+              </w:rPr>
+              <w:tab/>
+              <w:t>64</w:t>
             </w:r>
           </w:p>
         </w:tc>
@@ -1041,7 +1566,7 @@
                 <w:color w:val="000000"/>
                 <w:lang w:eastAsia="fr-CH"/>
               </w:rPr>
-              <w:t>7</w:t>
+              <w:t>128</w:t>
             </w:r>
           </w:p>
         </w:tc>
@@ -1099,7 +1624,7 @@
                 <w:color w:val="000000"/>
                 <w:lang w:eastAsia="fr-CH"/>
               </w:rPr>
-              <w:t>8</w:t>
+              <w:t>256</w:t>
             </w:r>
           </w:p>
         </w:tc>
@@ -1156,7 +1681,7 @@
                 <w:color w:val="000000"/>
                 <w:lang w:eastAsia="fr-CH"/>
               </w:rPr>
-              <w:t>9</w:t>
+              <w:t>512</w:t>
             </w:r>
           </w:p>
         </w:tc>
@@ -1214,7 +1739,7 @@
                 <w:color w:val="000000"/>
                 <w:lang w:eastAsia="fr-CH"/>
               </w:rPr>
-              <w:t>10</w:t>
+              <w:t>1024</w:t>
             </w:r>
           </w:p>
         </w:tc>
@@ -1271,7 +1796,7 @@
                 <w:color w:val="000000"/>
                 <w:lang w:eastAsia="fr-CH"/>
               </w:rPr>
-              <w:t>11</w:t>
+              <w:t>2048</w:t>
             </w:r>
           </w:p>
         </w:tc>
@@ -1313,18 +1838,18 @@
     <w:p>
       <w:pPr>
         <w:rPr>
-          <w:lang w:val="fr-FR"/>
-        </w:rPr>
-      </w:pPr>
-      <w:r>
-        <w:rPr>
           <w:noProof/>
         </w:rPr>
+      </w:pPr>
+      <w:r>
+        <w:rPr>
+          <w:noProof/>
+        </w:rPr>
         <w:drawing>
-          <wp:inline distT="0" distB="0" distL="0" distR="0" wp14:anchorId="02B99A63" wp14:editId="25647AEB">
-            <wp:extent cx="4754882" cy="3137536"/>
-            <wp:effectExtent l="0" t="0" r="7620" b="5715"/>
-            <wp:docPr id="1" name="Graphique 1">
+          <wp:inline distT="0" distB="0" distL="0" distR="0" wp14:anchorId="56533FFB" wp14:editId="52CA6B08">
+            <wp:extent cx="4572002" cy="3105151"/>
+            <wp:effectExtent l="0" t="0" r="0" b="0"/>
+            <wp:docPr id="4" name="Graphique 4">
               <a:extLst xmlns:a="http://schemas.openxmlformats.org/drawingml/2006/main">
                 <a:ext uri="{FF2B5EF4-FFF2-40B4-BE49-F238E27FC236}">
                   <a16:creationId xmlns:a16="http://schemas.microsoft.com/office/drawing/2014/main" id="{EBFB8CBE-2BEC-47BA-8AB8-24E8F3F7DCD2}"/>
@@ -1334,7 +1859,7 @@
             <wp:cNvGraphicFramePr/>
             <a:graphic xmlns:a="http://schemas.openxmlformats.org/drawingml/2006/main">
               <a:graphicData uri="http://schemas.openxmlformats.org/drawingml/2006/chart">
-                <c:chart xmlns:c="http://schemas.openxmlformats.org/drawingml/2006/chart" xmlns:r="http://schemas.openxmlformats.org/officeDocument/2006/relationships" r:id="rId8"/>
+                <c:chart xmlns:c="http://schemas.openxmlformats.org/drawingml/2006/chart" xmlns:r="http://schemas.openxmlformats.org/officeDocument/2006/relationships" r:id="rId9"/>
               </a:graphicData>
             </a:graphic>
           </wp:inline>
@@ -1343,62 +1868,11 @@
     </w:p>
     <w:p>
       <w:pPr>
-        <w:rPr>
-          <w:lang w:val="fr-FR"/>
-        </w:rPr>
-      </w:pPr>
-      <w:r>
-        <w:rPr>
-          <w:lang w:val="fr-FR"/>
-        </w:rPr>
-        <w:t>La pente que l’on peut observer sur ce graphique à échelle logarithmique</w:t>
-      </w:r>
-      <w:r>
-        <w:rPr>
-          <w:lang w:val="fr-FR"/>
-        </w:rPr>
-        <w:t xml:space="preserve"> ne correspond pas parfaitement à notre estimation de complexité de l’ordre de </w:t>
-      </w:r>
-      <w:r>
-        <w:rPr>
-          <w:i/>
-          <w:iCs/>
-          <w:lang w:val="fr-FR"/>
-        </w:rPr>
-        <w:t>O(</w:t>
-      </w:r>
-      <m:oMath>
-        <m:sSup>
-          <m:sSupPr>
-            <m:ctrlPr>
-              <w:rPr>
-                <w:rFonts w:ascii="Cambria Math" w:hAnsi="Cambria Math"/>
-                <w:i/>
-                <w:iCs/>
-                <w:lang w:val="fr-FR"/>
-              </w:rPr>
-            </m:ctrlPr>
-          </m:sSupPr>
-          <m:e>
-            <m:r>
-              <w:rPr>
-                <w:rFonts w:ascii="Cambria Math" w:hAnsi="Cambria Math"/>
-                <w:lang w:val="fr-FR"/>
-              </w:rPr>
-              <m:t>n</m:t>
-            </m:r>
-          </m:e>
-          <m:sup>
-            <m:r>
-              <w:rPr>
-                <w:rFonts w:ascii="Cambria Math" w:hAnsi="Cambria Math"/>
-                <w:lang w:val="fr-FR"/>
-              </w:rPr>
-              <m:t>2</m:t>
-            </m:r>
-          </m:sup>
-        </m:sSup>
-      </m:oMath>
+        <w:spacing w:after="0"/>
+      </w:pPr>
+      <w:r>
+        <w:t xml:space="preserve">Nous pouvons observer sur ce graphique à l’échelle logarithmique la rapide augmentation du temps moyen nécessaire à l’exécution de la fonction trier. On peut approximer les mesures par une courbe de tendance dont l’équation est approximativement de l’ordre de </w:t>
+      </w:r>
       <w:r>
         <w:rPr>
           <w:rFonts w:eastAsiaTheme="minorEastAsia"/>
@@ -1406,76 +1880,63 @@
           <w:iCs/>
           <w:lang w:val="fr-FR"/>
         </w:rPr>
-        <w:t>)</w:t>
-      </w:r>
-      <w:r>
-        <w:rPr>
-          <w:lang w:val="fr-FR"/>
-        </w:rPr>
-        <w:t xml:space="preserve">. En effet l’évolution observée est de l’ordre de </w:t>
-      </w:r>
-      <w:r>
-        <w:rPr>
-          <w:i/>
-          <w:iCs/>
-          <w:lang w:val="fr-FR"/>
-        </w:rPr>
-        <w:t>O(</w:t>
-      </w:r>
-      <m:oMath>
-        <m:sSup>
-          <m:sSupPr>
-            <m:ctrlPr>
-              <w:rPr>
-                <w:rFonts w:ascii="Cambria Math" w:hAnsi="Cambria Math"/>
-                <w:i/>
-                <w:iCs/>
-                <w:lang w:val="fr-FR"/>
-              </w:rPr>
-            </m:ctrlPr>
-          </m:sSupPr>
-          <m:e>
-            <m:r>
-              <w:rPr>
-                <w:rFonts w:ascii="Cambria Math" w:hAnsi="Cambria Math"/>
-                <w:lang w:val="fr-FR"/>
-              </w:rPr>
-              <m:t>n</m:t>
-            </m:r>
-          </m:e>
-          <m:sup>
-            <m:r>
-              <w:rPr>
-                <w:rFonts w:ascii="Cambria Math" w:hAnsi="Cambria Math"/>
-                <w:lang w:val="fr-FR"/>
-              </w:rPr>
-              <m:t>1,4</m:t>
-            </m:r>
-          </m:sup>
-        </m:sSup>
-      </m:oMath>
+        <w:t>O(n</w:t>
+      </w:r>
       <w:r>
         <w:rPr>
           <w:rFonts w:eastAsiaTheme="minorEastAsia"/>
           <w:i/>
           <w:iCs/>
+          <w:vertAlign w:val="superscript"/>
+          <w:lang w:val="fr-FR"/>
+        </w:rPr>
+        <w:t>2</w:t>
+      </w:r>
+      <w:r>
+        <w:rPr>
+          <w:rFonts w:eastAsiaTheme="minorEastAsia"/>
+          <w:i/>
+          <w:iCs/>
           <w:lang w:val="fr-FR"/>
         </w:rPr>
         <w:t>)</w:t>
       </w:r>
       <w:r>
-        <w:rPr>
-          <w:lang w:val="fr-FR"/>
-        </w:rPr>
-        <w:t>, donc à mi-chemin entre linéaire et quadratique. Néanmoins nous remarquons que plus les valeurs sont grandes, plus l’évolution tend vers la quadratique</w:t>
-      </w:r>
-      <w:r>
-        <w:rPr>
-          <w:lang w:val="fr-FR"/>
-        </w:rPr>
-        <w:t> ; il s’agit donc d’une limite qui sera atteinte par des valeurs plus importantes.</w:t>
+        <w:t xml:space="preserve">. Cette évolution correspond à notre estimation théorique de complexité de l’ordre de </w:t>
+      </w:r>
+      <w:r>
+        <w:rPr>
+          <w:rFonts w:eastAsiaTheme="minorEastAsia"/>
+          <w:i/>
+          <w:iCs/>
+          <w:lang w:val="fr-FR"/>
+        </w:rPr>
+        <w:t>O(n</w:t>
+      </w:r>
+      <w:r>
+        <w:rPr>
+          <w:rFonts w:eastAsiaTheme="minorEastAsia"/>
+          <w:i/>
+          <w:iCs/>
+          <w:vertAlign w:val="superscript"/>
+          <w:lang w:val="fr-FR"/>
+        </w:rPr>
+        <w:t>2</w:t>
+      </w:r>
+      <w:r>
+        <w:rPr>
+          <w:rFonts w:eastAsiaTheme="minorEastAsia"/>
+          <w:i/>
+          <w:iCs/>
+          <w:lang w:val="fr-FR"/>
+        </w:rPr>
+        <w:t>)</w:t>
+      </w:r>
+      <w:r>
+        <w:t>.</w:t>
       </w:r>
     </w:p>
+    <w:p/>
     <w:p>
       <w:pPr>
         <w:rPr>
@@ -1501,6 +1962,7 @@
         </w:rPr>
       </w:pPr>
       <w:proofErr w:type="spellStart"/>
+      <w:proofErr w:type="gramStart"/>
       <w:r>
         <w:rPr>
           <w:lang w:val="fr-FR"/>
@@ -1509,6 +1971,7 @@
         <w:t>chercherSiContient</w:t>
       </w:r>
       <w:proofErr w:type="spellEnd"/>
+      <w:proofErr w:type="gramEnd"/>
     </w:p>
     <w:p>
       <w:pPr>
@@ -1731,7 +2194,21 @@
         <w:rPr>
           <w:lang w:val="fr-FR"/>
         </w:rPr>
-        <w:t>. Finalement dans le meilleur cas où la valeur est l’élément au milieu du tableau, la complexité est de O(1).</w:t>
+        <w:t xml:space="preserve">. Finalement dans le meilleur cas où la valeur est l’élément au milieu du tableau, la complexité est de </w:t>
+      </w:r>
+      <w:proofErr w:type="gramStart"/>
+      <w:r>
+        <w:rPr>
+          <w:lang w:val="fr-FR"/>
+        </w:rPr>
+        <w:t>O(</w:t>
+      </w:r>
+      <w:proofErr w:type="gramEnd"/>
+      <w:r>
+        <w:rPr>
+          <w:lang w:val="fr-FR"/>
+        </w:rPr>
+        <w:t>1).</w:t>
       </w:r>
     </w:p>
     <w:p>
@@ -1868,7 +2345,10 @@
           </w:tcPr>
           <w:p>
             <w:pPr>
-              <w:jc w:val="right"/>
+              <w:tabs>
+                <w:tab w:val="center" w:pos="512"/>
+                <w:tab w:val="right" w:pos="1024"/>
+              </w:tabs>
               <w:rPr>
                 <w:rFonts w:ascii="Calibri" w:eastAsia="Times New Roman" w:hAnsi="Calibri" w:cs="Calibri"/>
                 <w:color w:val="000000"/>
@@ -1881,7 +2361,31 @@
                 <w:color w:val="000000"/>
                 <w:lang w:eastAsia="fr-CH"/>
               </w:rPr>
+              <w:tab/>
+            </w:r>
+            <w:r>
+              <w:rPr>
+                <w:rFonts w:ascii="Calibri" w:eastAsia="Times New Roman" w:hAnsi="Calibri" w:cs="Calibri"/>
+                <w:color w:val="000000"/>
+                <w:lang w:eastAsia="fr-CH"/>
+              </w:rPr>
+              <w:tab/>
+            </w:r>
+            <w:r>
+              <w:rPr>
+                <w:rFonts w:ascii="Calibri" w:eastAsia="Times New Roman" w:hAnsi="Calibri" w:cs="Calibri"/>
+                <w:color w:val="000000"/>
+                <w:lang w:eastAsia="fr-CH"/>
+              </w:rPr>
               <w:t>6</w:t>
+            </w:r>
+            <w:r>
+              <w:rPr>
+                <w:rFonts w:ascii="Calibri" w:eastAsia="Times New Roman" w:hAnsi="Calibri" w:cs="Calibri"/>
+                <w:color w:val="000000"/>
+                <w:lang w:eastAsia="fr-CH"/>
+              </w:rPr>
+              <w:t>4</w:t>
             </w:r>
           </w:p>
         </w:tc>
@@ -1938,7 +2442,7 @@
                 <w:color w:val="000000"/>
                 <w:lang w:eastAsia="fr-CH"/>
               </w:rPr>
-              <w:t>7</w:t>
+              <w:t>128</w:t>
             </w:r>
           </w:p>
         </w:tc>
@@ -1996,7 +2500,7 @@
                 <w:color w:val="000000"/>
                 <w:lang w:eastAsia="fr-CH"/>
               </w:rPr>
-              <w:t>8</w:t>
+              <w:t>256</w:t>
             </w:r>
           </w:p>
         </w:tc>
@@ -2053,7 +2557,7 @@
                 <w:color w:val="000000"/>
                 <w:lang w:eastAsia="fr-CH"/>
               </w:rPr>
-              <w:t>9</w:t>
+              <w:t>512</w:t>
             </w:r>
           </w:p>
         </w:tc>
@@ -2113,6 +2617,14 @@
               </w:rPr>
               <w:t>10</w:t>
             </w:r>
+            <w:r>
+              <w:rPr>
+                <w:rFonts w:ascii="Calibri" w:eastAsia="Times New Roman" w:hAnsi="Calibri" w:cs="Calibri"/>
+                <w:color w:val="000000"/>
+                <w:lang w:eastAsia="fr-CH"/>
+              </w:rPr>
+              <w:t>24</w:t>
+            </w:r>
           </w:p>
         </w:tc>
         <w:tc>
@@ -2168,7 +2680,7 @@
                 <w:color w:val="000000"/>
                 <w:lang w:eastAsia="fr-CH"/>
               </w:rPr>
-              <w:t>11</w:t>
+              <w:t>2048</w:t>
             </w:r>
           </w:p>
         </w:tc>
@@ -2218,10 +2730,10 @@
           <w:noProof/>
         </w:rPr>
         <w:drawing>
-          <wp:inline distT="0" distB="0" distL="0" distR="0" wp14:anchorId="686A1CE8" wp14:editId="49E3DAAE">
-            <wp:extent cx="4754878" cy="3137534"/>
-            <wp:effectExtent l="0" t="0" r="8255" b="6350"/>
-            <wp:docPr id="5" name="Graphique 5">
+          <wp:inline distT="0" distB="0" distL="0" distR="0" wp14:anchorId="6EAB8A48" wp14:editId="45E4CB9E">
+            <wp:extent cx="4571998" cy="3105149"/>
+            <wp:effectExtent l="0" t="0" r="635" b="635"/>
+            <wp:docPr id="9" name="Graphique 9">
               <a:extLst xmlns:a="http://schemas.openxmlformats.org/drawingml/2006/main">
                 <a:ext uri="{FF2B5EF4-FFF2-40B4-BE49-F238E27FC236}">
                   <a16:creationId xmlns:a16="http://schemas.microsoft.com/office/drawing/2014/main" id="{A2F5A495-7280-47A8-9BE9-80915A508F29}"/>
@@ -2231,7 +2743,7 @@
             <wp:cNvGraphicFramePr/>
             <a:graphic xmlns:a="http://schemas.openxmlformats.org/drawingml/2006/main">
               <a:graphicData uri="http://schemas.openxmlformats.org/drawingml/2006/chart">
-                <c:chart xmlns:c="http://schemas.openxmlformats.org/drawingml/2006/chart" xmlns:r="http://schemas.openxmlformats.org/officeDocument/2006/relationships" r:id="rId9"/>
+                <c:chart xmlns:c="http://schemas.openxmlformats.org/drawingml/2006/chart" xmlns:r="http://schemas.openxmlformats.org/officeDocument/2006/relationships" r:id="rId10"/>
               </a:graphicData>
             </a:graphic>
           </wp:inline>
@@ -2248,8 +2760,33 @@
           <w:lang w:val="fr-FR"/>
         </w:rPr>
       </w:pPr>
-      <w:bookmarkStart w:id="0" w:name="_GoBack"/>
-      <w:bookmarkEnd w:id="0"/>
+      <w:r>
+        <w:t>En pratique, on trouve un temps qui varie en O(</w:t>
+      </w:r>
+      <w:r>
+        <w:t>log</w:t>
+      </w:r>
+      <w:r>
+        <w:rPr>
+          <w:vertAlign w:val="subscript"/>
+        </w:rPr>
+        <w:t>2</w:t>
+      </w:r>
+      <w:r>
+        <w:t>(</w:t>
+      </w:r>
+      <w:r>
+        <w:t>n</w:t>
+      </w:r>
+      <w:r>
+        <w:t>)</w:t>
+      </w:r>
+      <w:r>
+        <w:t>).</w:t>
+      </w:r>
+      <w:r>
+        <w:t xml:space="preserve"> (Correspondance exacte, cf. tableau de valeurs.)</w:t>
+      </w:r>
       <w:r>
         <w:rPr>
           <w:lang w:val="fr-FR"/>
@@ -2264,6 +2801,7 @@
           <w:lang w:val="fr-FR"/>
         </w:rPr>
       </w:pPr>
+      <w:proofErr w:type="gramStart"/>
       <w:r>
         <w:rPr>
           <w:lang w:val="fr-FR"/>
@@ -2271,6 +2809,7 @@
         <w:lastRenderedPageBreak/>
         <w:t>f</w:t>
       </w:r>
+      <w:proofErr w:type="gramEnd"/>
     </w:p>
     <w:p>
       <w:pPr>
@@ -2439,21 +2978,7 @@
           <w:rFonts w:eastAsiaTheme="minorEastAsia"/>
           <w:lang w:val="fr-FR"/>
         </w:rPr>
-        <w:t xml:space="preserve">lle est </w:t>
-      </w:r>
-      <w:r>
-        <w:rPr>
-          <w:rFonts w:eastAsiaTheme="minorEastAsia"/>
-          <w:lang w:val="fr-FR"/>
-        </w:rPr>
-        <w:t>indépendante</w:t>
-      </w:r>
-      <w:r>
-        <w:rPr>
-          <w:rFonts w:eastAsiaTheme="minorEastAsia"/>
-          <w:lang w:val="fr-FR"/>
-        </w:rPr>
-        <w:t>.</w:t>
+        <w:t>lle est indépendante.</w:t>
       </w:r>
     </w:p>
     <w:p>
@@ -3060,7 +3585,7 @@
             <wp:cNvGraphicFramePr/>
             <a:graphic xmlns:a="http://schemas.openxmlformats.org/drawingml/2006/main">
               <a:graphicData uri="http://schemas.openxmlformats.org/drawingml/2006/chart">
-                <c:chart xmlns:c="http://schemas.openxmlformats.org/drawingml/2006/chart" xmlns:r="http://schemas.openxmlformats.org/officeDocument/2006/relationships" r:id="rId10"/>
+                <c:chart xmlns:c="http://schemas.openxmlformats.org/drawingml/2006/chart" xmlns:r="http://schemas.openxmlformats.org/officeDocument/2006/relationships" r:id="rId11"/>
               </a:graphicData>
             </a:graphic>
           </wp:inline>
@@ -3069,46 +3594,43 @@
     </w:p>
     <w:p>
       <w:pPr>
-        <w:rPr>
-          <w:lang w:val="fr-FR"/>
-        </w:rPr>
-      </w:pPr>
-      <w:r>
-        <w:rPr>
-          <w:lang w:val="fr-FR"/>
-        </w:rPr>
-        <w:t xml:space="preserve">Comme nous pouvons l’observer avec l’échelle logarithmique de ce graphique, la fonction évolue de façon exponentielle comme nous l’avons estimé. Sa pente ne correspond pas exactement à notre estimation théorique mais elle en est proche et respecte l’ordre de grandeur </w:t>
-      </w:r>
-      <w:r>
-        <w:rPr>
-          <w:i/>
-          <w:iCs/>
-          <w:lang w:val="fr-FR"/>
-        </w:rPr>
-        <w:t>O(3</w:t>
-      </w:r>
-      <w:r>
-        <w:rPr>
-          <w:i/>
-          <w:iCs/>
+        <w:spacing w:after="0"/>
+      </w:pPr>
+      <w:r>
+        <w:t>En pratique, on trouve un temps qui varie approximativement en O(3</w:t>
+      </w:r>
+      <w:r>
+        <w:rPr>
           <w:vertAlign w:val="superscript"/>
-          <w:lang w:val="fr-FR"/>
         </w:rPr>
         <w:t>n</w:t>
       </w:r>
       <w:r>
-        <w:rPr>
-          <w:i/>
-          <w:iCs/>
-          <w:lang w:val="fr-FR"/>
-        </w:rPr>
-        <w:t>)</w:t>
-      </w:r>
-      <w:r>
-        <w:rPr>
-          <w:lang w:val="fr-FR"/>
-        </w:rPr>
-        <w:t xml:space="preserve"> estimé.</w:t>
+        <w:t>) (courbe de tendance de type exponentielle, en faisant le calcul on trouve e</w:t>
+      </w:r>
+      <w:r>
+        <w:rPr>
+          <w:vertAlign w:val="superscript"/>
+        </w:rPr>
+        <w:t>1.0986</w:t>
+      </w:r>
+      <w:r>
+        <w:t xml:space="preserve"> </w:t>
+      </w:r>
+      <w:r>
+        <w:rPr>
+          <w:rFonts w:cstheme="minorHAnsi"/>
+        </w:rPr>
+        <w:t>≈</w:t>
+      </w:r>
+      <w:r>
+        <w:t xml:space="preserve"> 3 (</w:t>
+      </w:r>
+      <w:r>
+        <w:t>2.999963</w:t>
+      </w:r>
+      <w:r>
+        <w:t xml:space="preserve">…)).  </w:t>
       </w:r>
     </w:p>
     <w:p>
@@ -3135,6 +3657,7 @@
           <w:lang w:val="fr-FR"/>
         </w:rPr>
       </w:pPr>
+      <w:proofErr w:type="gramStart"/>
       <w:r>
         <w:rPr>
           <w:lang w:val="fr-FR"/>
@@ -3142,6 +3665,7 @@
         <w:lastRenderedPageBreak/>
         <w:t>g</w:t>
       </w:r>
+      <w:proofErr w:type="gramEnd"/>
     </w:p>
     <w:p>
       <w:pPr>
@@ -3235,6 +3759,7 @@
         </w:rPr>
         <w:t xml:space="preserve"> additions au total, sa complexité est de </w:t>
       </w:r>
+      <w:proofErr w:type="gramStart"/>
       <w:r>
         <w:rPr>
           <w:i/>
@@ -3243,6 +3768,7 @@
         </w:rPr>
         <w:t>O(</w:t>
       </w:r>
+      <w:proofErr w:type="gramEnd"/>
       <m:oMath>
         <m:r>
           <w:rPr>
@@ -3871,7 +4397,7 @@
             <wp:cNvGraphicFramePr/>
             <a:graphic xmlns:a="http://schemas.openxmlformats.org/drawingml/2006/main">
               <a:graphicData uri="http://schemas.openxmlformats.org/drawingml/2006/chart">
-                <c:chart xmlns:c="http://schemas.openxmlformats.org/drawingml/2006/chart" xmlns:r="http://schemas.openxmlformats.org/officeDocument/2006/relationships" r:id="rId11"/>
+                <c:chart xmlns:c="http://schemas.openxmlformats.org/drawingml/2006/chart" xmlns:r="http://schemas.openxmlformats.org/officeDocument/2006/relationships" r:id="rId12"/>
               </a:graphicData>
             </a:graphic>
           </wp:inline>
@@ -3888,22 +4414,9 @@
         <w:rPr>
           <w:lang w:val="fr-FR"/>
         </w:rPr>
-        <w:t xml:space="preserve">Les résultats obtenus que l’on peut voir sur ce graphique </w:t>
-      </w:r>
-      <w:proofErr w:type="spellStart"/>
-      <w:r>
-        <w:rPr>
-          <w:lang w:val="fr-FR"/>
-        </w:rPr>
-        <w:t>linéarithmique</w:t>
-      </w:r>
-      <w:proofErr w:type="spellEnd"/>
-      <w:r>
-        <w:rPr>
-          <w:lang w:val="fr-FR"/>
-        </w:rPr>
-        <w:t xml:space="preserve"> évoluent exactement avec la complexité </w:t>
-      </w:r>
+        <w:t xml:space="preserve">Les résultats obtenus que l’on peut voir sur ce graphique évoluent exactement avec la complexité </w:t>
+      </w:r>
+      <w:proofErr w:type="gramStart"/>
       <w:r>
         <w:rPr>
           <w:i/>
@@ -3912,6 +4425,7 @@
         </w:rPr>
         <w:t>O(</w:t>
       </w:r>
+      <w:proofErr w:type="gramEnd"/>
       <m:oMath>
         <m:r>
           <w:rPr>
@@ -3998,6 +4512,7 @@
         </w:rPr>
       </w:pPr>
       <w:proofErr w:type="spellStart"/>
+      <w:proofErr w:type="gramStart"/>
       <w:r>
         <w:rPr>
           <w:lang w:val="fr-FR"/>
@@ -4006,6 +4521,7 @@
         <w:t>random</w:t>
       </w:r>
       <w:proofErr w:type="spellEnd"/>
+      <w:proofErr w:type="gramEnd"/>
     </w:p>
     <w:p>
       <w:pPr>
@@ -4558,7 +5074,7 @@
             <wp:cNvGraphicFramePr/>
             <a:graphic xmlns:a="http://schemas.openxmlformats.org/drawingml/2006/main">
               <a:graphicData uri="http://schemas.openxmlformats.org/drawingml/2006/chart">
-                <c:chart xmlns:c="http://schemas.openxmlformats.org/drawingml/2006/chart" xmlns:r="http://schemas.openxmlformats.org/officeDocument/2006/relationships" r:id="rId12"/>
+                <c:chart xmlns:c="http://schemas.openxmlformats.org/drawingml/2006/chart" xmlns:r="http://schemas.openxmlformats.org/officeDocument/2006/relationships" r:id="rId13"/>
               </a:graphicData>
             </a:graphic>
           </wp:inline>
@@ -4567,6 +5083,15 @@
     </w:p>
     <w:p>
       <w:pPr>
+        <w:spacing w:after="0"/>
+      </w:pPr>
+      <w:r>
+        <w:t>En pratique, on trouve un temps qui varie approximativement en O(n) (courbe de tendance de type puissance avec l’exposant d’une valeur proche de 1).</w:t>
+      </w:r>
+    </w:p>
+    <w:p/>
+    <w:p>
+      <w:pPr>
         <w:rPr>
           <w:rFonts w:asciiTheme="majorHAnsi" w:eastAsiaTheme="majorEastAsia" w:hAnsiTheme="majorHAnsi" w:cstheme="majorBidi"/>
           <w:color w:val="2E74B5" w:themeColor="accent1" w:themeShade="BF"/>
@@ -4589,12 +5114,20 @@
           <w:lang w:val="fr-FR"/>
         </w:rPr>
       </w:pPr>
+      <w:proofErr w:type="gramStart"/>
       <w:r>
         <w:rPr>
           <w:lang w:val="fr-FR"/>
         </w:rPr>
         <w:lastRenderedPageBreak/>
-        <w:t>random2</w:t>
+        <w:t>random</w:t>
+      </w:r>
+      <w:proofErr w:type="gramEnd"/>
+      <w:r>
+        <w:rPr>
+          <w:lang w:val="fr-FR"/>
+        </w:rPr>
+        <w:t>2</w:t>
       </w:r>
     </w:p>
     <w:p>
@@ -4650,7 +5183,24 @@
           <w:iCs/>
           <w:lang w:val="fr-FR"/>
         </w:rPr>
-        <w:t>O(n!)</w:t>
+        <w:t>O(n</w:t>
+      </w:r>
+      <w:r>
+        <w:rPr>
+          <w:i/>
+          <w:iCs/>
+          <w:vertAlign w:val="superscript"/>
+          <w:lang w:val="fr-FR"/>
+        </w:rPr>
+        <w:t>2</w:t>
+      </w:r>
+      <w:r>
+        <w:rPr>
+          <w:i/>
+          <w:iCs/>
+          <w:lang w:val="fr-FR"/>
+        </w:rPr>
+        <w:t>)</w:t>
       </w:r>
       <w:r>
         <w:rPr>
@@ -4679,7 +5229,26 @@
           <w:iCs/>
           <w:lang w:val="fr-FR"/>
         </w:rPr>
-        <w:t>O(n!)</w:t>
+        <w:t>O(n</w:t>
+      </w:r>
+      <w:r>
+        <w:rPr>
+          <w:rFonts w:eastAsiaTheme="minorEastAsia"/>
+          <w:i/>
+          <w:iCs/>
+          <w:vertAlign w:val="superscript"/>
+          <w:lang w:val="fr-FR"/>
+        </w:rPr>
+        <w:t>2</w:t>
+      </w:r>
+      <w:r>
+        <w:rPr>
+          <w:rFonts w:eastAsiaTheme="minorEastAsia"/>
+          <w:i/>
+          <w:iCs/>
+          <w:lang w:val="fr-FR"/>
+        </w:rPr>
+        <w:t>)</w:t>
       </w:r>
       <w:r>
         <w:rPr>
@@ -5132,17 +5701,19 @@
     </w:p>
     <w:p>
       <w:pPr>
-        <w:spacing w:after="0"/>
+        <w:rPr>
+          <w:lang w:val="fr-FR"/>
+        </w:rPr>
       </w:pPr>
       <w:r>
         <w:rPr>
           <w:noProof/>
         </w:rPr>
         <w:drawing>
-          <wp:inline distT="0" distB="0" distL="0" distR="0" wp14:anchorId="4A673F0C" wp14:editId="75EA97BB">
+          <wp:inline distT="0" distB="0" distL="0" distR="0" wp14:anchorId="2BDC68CF" wp14:editId="41AD8B2A">
             <wp:extent cx="4754881" cy="2796988"/>
             <wp:effectExtent l="0" t="0" r="7620" b="3810"/>
-            <wp:docPr id="9" name="Graphique 9">
+            <wp:docPr id="3" name="Graphique 3">
               <a:extLst xmlns:a="http://schemas.openxmlformats.org/drawingml/2006/main">
                 <a:ext uri="{FF2B5EF4-FFF2-40B4-BE49-F238E27FC236}">
                   <a16:creationId xmlns:a16="http://schemas.microsoft.com/office/drawing/2014/main" id="{FDC30D74-453F-43ED-B095-6E5C365F4078}"/>
@@ -5152,7 +5723,7 @@
             <wp:cNvGraphicFramePr/>
             <a:graphic xmlns:a="http://schemas.openxmlformats.org/drawingml/2006/main">
               <a:graphicData uri="http://schemas.openxmlformats.org/drawingml/2006/chart">
-                <c:chart xmlns:c="http://schemas.openxmlformats.org/drawingml/2006/chart" xmlns:r="http://schemas.openxmlformats.org/officeDocument/2006/relationships" r:id="rId13"/>
+                <c:chart xmlns:c="http://schemas.openxmlformats.org/drawingml/2006/chart" xmlns:r="http://schemas.openxmlformats.org/officeDocument/2006/relationships" r:id="rId14"/>
               </a:graphicData>
             </a:graphic>
           </wp:inline>
@@ -5163,22 +5734,26 @@
       <w:pPr>
         <w:spacing w:after="0"/>
       </w:pPr>
-    </w:p>
-    <w:p>
-      <w:pPr>
-        <w:spacing w:after="0"/>
-      </w:pPr>
       <w:r>
         <w:t xml:space="preserve">Nous pouvons observer sur ce graphique à l’échelle logarithmique </w:t>
       </w:r>
       <w:r>
-        <w:t>la rapide augmentation du temps moyen nécessaire à l’exécution de la fonction random2. Cette évolution correspond à notre estimation</w:t>
-      </w:r>
-      <w:r>
-        <w:t xml:space="preserve"> </w:t>
-      </w:r>
-      <w:r>
-        <w:t xml:space="preserve">théorique de complexité de l’ordre de </w:t>
+        <w:t xml:space="preserve">la rapide augmentation du temps moyen nécessaire à l’exécution de la fonction random2. </w:t>
+      </w:r>
+      <w:r>
+        <w:t>On peut approximer les mesures par une courbe de tendance dont l’équation e</w:t>
+      </w:r>
+      <w:r>
+        <w:t>s</w:t>
+      </w:r>
+      <w:r>
+        <w:t>t</w:t>
+      </w:r>
+      <w:r>
+        <w:t xml:space="preserve"> approximativement</w:t>
+      </w:r>
+      <w:r>
+        <w:t xml:space="preserve"> de l’ordre de </w:t>
       </w:r>
       <w:r>
         <w:rPr>
@@ -5187,17 +5762,76 @@
           <w:iCs/>
           <w:lang w:val="fr-FR"/>
         </w:rPr>
-        <w:t>O(n!)</w:t>
+        <w:t>O(n</w:t>
+      </w:r>
+      <w:r>
+        <w:rPr>
+          <w:rFonts w:eastAsiaTheme="minorEastAsia"/>
+          <w:i/>
+          <w:iCs/>
+          <w:vertAlign w:val="superscript"/>
+          <w:lang w:val="fr-FR"/>
+        </w:rPr>
+        <w:t>2</w:t>
+      </w:r>
+      <w:r>
+        <w:rPr>
+          <w:rFonts w:eastAsiaTheme="minorEastAsia"/>
+          <w:i/>
+          <w:iCs/>
+          <w:lang w:val="fr-FR"/>
+        </w:rPr>
+        <w:t>)</w:t>
+      </w:r>
+      <w:r>
+        <w:t xml:space="preserve">. </w:t>
+      </w:r>
+      <w:r>
+        <w:t>Cette évolution correspond à notre estimation</w:t>
+      </w:r>
+      <w:r>
+        <w:t xml:space="preserve"> </w:t>
+      </w:r>
+      <w:r>
+        <w:t xml:space="preserve">théorique de complexité de l’ordre de </w:t>
+      </w:r>
+      <w:r>
+        <w:rPr>
+          <w:rFonts w:eastAsiaTheme="minorEastAsia"/>
+          <w:i/>
+          <w:iCs/>
+          <w:lang w:val="fr-FR"/>
+        </w:rPr>
+        <w:t>O(n</w:t>
+      </w:r>
+      <w:r>
+        <w:rPr>
+          <w:rFonts w:eastAsiaTheme="minorEastAsia"/>
+          <w:i/>
+          <w:iCs/>
+          <w:vertAlign w:val="superscript"/>
+          <w:lang w:val="fr-FR"/>
+        </w:rPr>
+        <w:t>2</w:t>
+      </w:r>
+      <w:r>
+        <w:rPr>
+          <w:rFonts w:eastAsiaTheme="minorEastAsia"/>
+          <w:i/>
+          <w:iCs/>
+          <w:lang w:val="fr-FR"/>
+        </w:rPr>
+        <w:t>)</w:t>
       </w:r>
       <w:r>
         <w:t>.</w:t>
       </w:r>
     </w:p>
     <w:sectPr>
-      <w:headerReference w:type="default" r:id="rId14"/>
-      <w:footerReference w:type="default" r:id="rId15"/>
-      <w:headerReference w:type="first" r:id="rId16"/>
-      <w:footerReference w:type="first" r:id="rId17"/>
+      <w:headerReference w:type="default" r:id="rId15"/>
+      <w:footerReference w:type="default" r:id="rId16"/>
+      <w:headerReference w:type="first" r:id="rId17"/>
+      <w:footerReference w:type="first" r:id="rId18"/>
       <w:pgSz w:w="11906" w:h="16838"/>
       <w:pgMar w:top="1417" w:right="1417" w:bottom="1417" w:left="1417" w:header="708" w:footer="708" w:gutter="0"/>
       <w:pgNumType w:fmt="numberInDash"/>
@@ -5244,7 +5878,6 @@
         <w:docPartUnique/>
       </w:docPartObj>
     </w:sdtPr>
-    <w:sdtEndPr/>
     <w:sdtContent>
       <w:p>
         <w:pPr>
@@ -5523,7 +6156,7 @@
         <v:path o:extrusionok="f" gradientshapeok="t" o:connecttype="rect"/>
         <o:lock v:ext="edit" aspectratio="t"/>
       </v:shapetype>
-      <v:shape id="_x0000_i1041" type="#_x0000_t75" alt="Résultat de recherche d'images pour &quot;gif&quot;" style="width:375pt;height:375pt;visibility:visible;mso-wrap-style:square" o:bullet="t">
+      <v:shape id="_x0000_i1036" type="#_x0000_t75" alt="Résultat de recherche d'images pour &quot;gif&quot;" style="width:375pt;height:375pt;visibility:visible" o:bullet="t">
         <v:imagedata r:id="rId1" o:title="Résultat de recherche d'images pour &quot;gif&quot;"/>
       </v:shape>
     </w:pict>
@@ -8774,6 +9407,521 @@
             </a:pPr>
             <a:r>
               <a:rPr lang="fr-CH"/>
+              <a:t>chercherPosition</a:t>
+            </a:r>
+          </a:p>
+        </c:rich>
+      </c:tx>
+      <c:overlay val="0"/>
+      <c:spPr>
+        <a:noFill/>
+        <a:ln>
+          <a:noFill/>
+        </a:ln>
+        <a:effectLst/>
+      </c:spPr>
+      <c:txPr>
+        <a:bodyPr rot="0" spcFirstLastPara="1" vertOverflow="ellipsis" vert="horz" wrap="square" anchor="ctr" anchorCtr="1"/>
+        <a:lstStyle/>
+        <a:p>
+          <a:pPr>
+            <a:defRPr sz="1400" b="0" i="0" u="none" strike="noStrike" kern="1200" spc="0" baseline="0">
+              <a:solidFill>
+                <a:schemeClr val="tx1">
+                  <a:lumMod val="65000"/>
+                  <a:lumOff val="35000"/>
+                </a:schemeClr>
+              </a:solidFill>
+              <a:latin typeface="+mn-lt"/>
+              <a:ea typeface="+mn-ea"/>
+              <a:cs typeface="+mn-cs"/>
+            </a:defRPr>
+          </a:pPr>
+          <a:endParaRPr lang="fr-FR"/>
+        </a:p>
+      </c:txPr>
+    </c:title>
+    <c:autoTitleDeleted val="0"/>
+    <c:plotArea>
+      <c:layout/>
+      <c:scatterChart>
+        <c:scatterStyle val="lineMarker"/>
+        <c:varyColors val="0"/>
+        <c:ser>
+          <c:idx val="0"/>
+          <c:order val="0"/>
+          <c:spPr>
+            <a:ln w="19050" cap="rnd">
+              <a:noFill/>
+              <a:round/>
+            </a:ln>
+            <a:effectLst/>
+          </c:spPr>
+          <c:marker>
+            <c:symbol val="circle"/>
+            <c:size val="5"/>
+            <c:spPr>
+              <a:solidFill>
+                <a:schemeClr val="accent1"/>
+              </a:solidFill>
+              <a:ln w="9525">
+                <a:solidFill>
+                  <a:schemeClr val="accent1"/>
+                </a:solidFill>
+              </a:ln>
+              <a:effectLst/>
+            </c:spPr>
+          </c:marker>
+          <c:trendline>
+            <c:spPr>
+              <a:ln w="19050" cap="rnd">
+                <a:solidFill>
+                  <a:schemeClr val="accent1"/>
+                </a:solidFill>
+                <a:prstDash val="sysDot"/>
+              </a:ln>
+              <a:effectLst/>
+            </c:spPr>
+            <c:trendlineType val="power"/>
+            <c:dispRSqr val="0"/>
+            <c:dispEq val="1"/>
+            <c:trendlineLbl>
+              <c:layout>
+                <c:manualLayout>
+                  <c:x val="-0.37858333333333333"/>
+                  <c:y val="0.11069444444444444"/>
+                </c:manualLayout>
+              </c:layout>
+              <c:numFmt formatCode="General" sourceLinked="0"/>
+              <c:spPr>
+                <a:noFill/>
+                <a:ln>
+                  <a:noFill/>
+                </a:ln>
+                <a:effectLst/>
+              </c:spPr>
+              <c:txPr>
+                <a:bodyPr rot="0" spcFirstLastPara="1" vertOverflow="ellipsis" vert="horz" wrap="square" anchor="ctr" anchorCtr="1"/>
+                <a:lstStyle/>
+                <a:p>
+                  <a:pPr>
+                    <a:defRPr sz="900" b="0" i="0" u="none" strike="noStrike" kern="1200" baseline="0">
+                      <a:solidFill>
+                        <a:schemeClr val="tx1">
+                          <a:lumMod val="65000"/>
+                          <a:lumOff val="35000"/>
+                        </a:schemeClr>
+                      </a:solidFill>
+                      <a:latin typeface="+mn-lt"/>
+                      <a:ea typeface="+mn-ea"/>
+                      <a:cs typeface="+mn-cs"/>
+                    </a:defRPr>
+                  </a:pPr>
+                  <a:endParaRPr lang="fr-FR"/>
+                </a:p>
+              </c:txPr>
+            </c:trendlineLbl>
+          </c:trendline>
+          <c:xVal>
+            <c:numRef>
+              <c:f>Feuil1!$A$74:$A$79</c:f>
+              <c:numCache>
+                <c:formatCode>General</c:formatCode>
+                <c:ptCount val="6"/>
+                <c:pt idx="0">
+                  <c:v>81</c:v>
+                </c:pt>
+                <c:pt idx="1">
+                  <c:v>243</c:v>
+                </c:pt>
+                <c:pt idx="2">
+                  <c:v>729</c:v>
+                </c:pt>
+                <c:pt idx="3">
+                  <c:v>2187</c:v>
+                </c:pt>
+                <c:pt idx="4">
+                  <c:v>6561</c:v>
+                </c:pt>
+                <c:pt idx="5">
+                  <c:v>19683</c:v>
+                </c:pt>
+              </c:numCache>
+            </c:numRef>
+          </c:xVal>
+          <c:yVal>
+            <c:numRef>
+              <c:f>Feuil1!$B$74:$B$79</c:f>
+              <c:numCache>
+                <c:formatCode>0</c:formatCode>
+                <c:ptCount val="6"/>
+                <c:pt idx="0">
+                  <c:v>57.777777777777779</c:v>
+                </c:pt>
+                <c:pt idx="1">
+                  <c:v>120.44444444444444</c:v>
+                </c:pt>
+                <c:pt idx="2">
+                  <c:v>518.66666666666663</c:v>
+                </c:pt>
+                <c:pt idx="3">
+                  <c:v>1082.0555555555557</c:v>
+                </c:pt>
+                <c:pt idx="4">
+                  <c:v>4079.2222222222222</c:v>
+                </c:pt>
+                <c:pt idx="5">
+                  <c:v>13325.166666666666</c:v>
+                </c:pt>
+              </c:numCache>
+            </c:numRef>
+          </c:yVal>
+          <c:smooth val="0"/>
+          <c:extLst>
+            <c:ext xmlns:c16="http://schemas.microsoft.com/office/drawing/2014/chart" uri="{C3380CC4-5D6E-409C-BE32-E72D297353CC}">
+              <c16:uniqueId val="{00000001-5442-46A8-B345-B4BD22BD2DE3}"/>
+            </c:ext>
+          </c:extLst>
+        </c:ser>
+        <c:dLbls>
+          <c:showLegendKey val="0"/>
+          <c:showVal val="0"/>
+          <c:showCatName val="0"/>
+          <c:showSerName val="0"/>
+          <c:showPercent val="0"/>
+          <c:showBubbleSize val="0"/>
+        </c:dLbls>
+        <c:axId val="468329400"/>
+        <c:axId val="469572208"/>
+      </c:scatterChart>
+      <c:valAx>
+        <c:axId val="468329400"/>
+        <c:scaling>
+          <c:logBase val="3"/>
+          <c:orientation val="minMax"/>
+          <c:min val="27"/>
+        </c:scaling>
+        <c:delete val="0"/>
+        <c:axPos val="b"/>
+        <c:majorGridlines>
+          <c:spPr>
+            <a:ln w="9525" cap="flat" cmpd="sng" algn="ctr">
+              <a:solidFill>
+                <a:schemeClr val="tx1">
+                  <a:lumMod val="15000"/>
+                  <a:lumOff val="85000"/>
+                </a:schemeClr>
+              </a:solidFill>
+              <a:round/>
+            </a:ln>
+            <a:effectLst/>
+          </c:spPr>
+        </c:majorGridlines>
+        <c:title>
+          <c:tx>
+            <c:rich>
+              <a:bodyPr rot="0" spcFirstLastPara="1" vertOverflow="ellipsis" vert="horz" wrap="square" anchor="ctr" anchorCtr="1"/>
+              <a:lstStyle/>
+              <a:p>
+                <a:pPr>
+                  <a:defRPr sz="1000" b="0" i="0" u="none" strike="noStrike" kern="1200" baseline="0">
+                    <a:solidFill>
+                      <a:schemeClr val="tx1">
+                        <a:lumMod val="65000"/>
+                        <a:lumOff val="35000"/>
+                      </a:schemeClr>
+                    </a:solidFill>
+                    <a:latin typeface="+mn-lt"/>
+                    <a:ea typeface="+mn-ea"/>
+                    <a:cs typeface="+mn-cs"/>
+                  </a:defRPr>
+                </a:pPr>
+                <a:r>
+                  <a:rPr lang="fr-CH"/>
+                  <a:t>taille tableau</a:t>
+                </a:r>
+              </a:p>
+            </c:rich>
+          </c:tx>
+          <c:overlay val="0"/>
+          <c:spPr>
+            <a:noFill/>
+            <a:ln>
+              <a:noFill/>
+            </a:ln>
+            <a:effectLst/>
+          </c:spPr>
+          <c:txPr>
+            <a:bodyPr rot="0" spcFirstLastPara="1" vertOverflow="ellipsis" vert="horz" wrap="square" anchor="ctr" anchorCtr="1"/>
+            <a:lstStyle/>
+            <a:p>
+              <a:pPr>
+                <a:defRPr sz="1000" b="0" i="0" u="none" strike="noStrike" kern="1200" baseline="0">
+                  <a:solidFill>
+                    <a:schemeClr val="tx1">
+                      <a:lumMod val="65000"/>
+                      <a:lumOff val="35000"/>
+                    </a:schemeClr>
+                  </a:solidFill>
+                  <a:latin typeface="+mn-lt"/>
+                  <a:ea typeface="+mn-ea"/>
+                  <a:cs typeface="+mn-cs"/>
+                </a:defRPr>
+              </a:pPr>
+              <a:endParaRPr lang="fr-FR"/>
+            </a:p>
+          </c:txPr>
+        </c:title>
+        <c:numFmt formatCode="General" sourceLinked="1"/>
+        <c:majorTickMark val="none"/>
+        <c:minorTickMark val="none"/>
+        <c:tickLblPos val="nextTo"/>
+        <c:spPr>
+          <a:noFill/>
+          <a:ln w="9525" cap="flat" cmpd="sng" algn="ctr">
+            <a:solidFill>
+              <a:schemeClr val="tx1">
+                <a:lumMod val="25000"/>
+                <a:lumOff val="75000"/>
+              </a:schemeClr>
+            </a:solidFill>
+            <a:round/>
+          </a:ln>
+          <a:effectLst/>
+        </c:spPr>
+        <c:txPr>
+          <a:bodyPr rot="-60000000" spcFirstLastPara="1" vertOverflow="ellipsis" vert="horz" wrap="square" anchor="ctr" anchorCtr="1"/>
+          <a:lstStyle/>
+          <a:p>
+            <a:pPr>
+              <a:defRPr sz="900" b="0" i="0" u="none" strike="noStrike" kern="1200" baseline="0">
+                <a:solidFill>
+                  <a:schemeClr val="tx1">
+                    <a:lumMod val="65000"/>
+                    <a:lumOff val="35000"/>
+                  </a:schemeClr>
+                </a:solidFill>
+                <a:latin typeface="+mn-lt"/>
+                <a:ea typeface="+mn-ea"/>
+                <a:cs typeface="+mn-cs"/>
+              </a:defRPr>
+            </a:pPr>
+            <a:endParaRPr lang="fr-FR"/>
+          </a:p>
+        </c:txPr>
+        <c:crossAx val="469572208"/>
+        <c:crosses val="autoZero"/>
+        <c:crossBetween val="midCat"/>
+      </c:valAx>
+      <c:valAx>
+        <c:axId val="469572208"/>
+        <c:scaling>
+          <c:logBase val="3"/>
+          <c:orientation val="minMax"/>
+          <c:min val="27"/>
+        </c:scaling>
+        <c:delete val="0"/>
+        <c:axPos val="l"/>
+        <c:majorGridlines>
+          <c:spPr>
+            <a:ln w="9525" cap="flat" cmpd="sng" algn="ctr">
+              <a:solidFill>
+                <a:schemeClr val="tx1">
+                  <a:lumMod val="15000"/>
+                  <a:lumOff val="85000"/>
+                </a:schemeClr>
+              </a:solidFill>
+              <a:round/>
+            </a:ln>
+            <a:effectLst/>
+          </c:spPr>
+        </c:majorGridlines>
+        <c:title>
+          <c:tx>
+            <c:rich>
+              <a:bodyPr rot="-5400000" spcFirstLastPara="1" vertOverflow="ellipsis" vert="horz" wrap="square" anchor="ctr" anchorCtr="1"/>
+              <a:lstStyle/>
+              <a:p>
+                <a:pPr>
+                  <a:defRPr sz="1000" b="0" i="0" u="none" strike="noStrike" kern="1200" baseline="0">
+                    <a:solidFill>
+                      <a:schemeClr val="tx1">
+                        <a:lumMod val="65000"/>
+                        <a:lumOff val="35000"/>
+                      </a:schemeClr>
+                    </a:solidFill>
+                    <a:latin typeface="+mn-lt"/>
+                    <a:ea typeface="+mn-ea"/>
+                    <a:cs typeface="+mn-cs"/>
+                  </a:defRPr>
+                </a:pPr>
+                <a:r>
+                  <a:rPr lang="fr-CH"/>
+                  <a:t>nombre</a:t>
+                </a:r>
+                <a:r>
+                  <a:rPr lang="fr-CH" baseline="0"/>
+                  <a:t> itérations</a:t>
+                </a:r>
+                <a:endParaRPr lang="fr-CH"/>
+              </a:p>
+            </c:rich>
+          </c:tx>
+          <c:overlay val="0"/>
+          <c:spPr>
+            <a:noFill/>
+            <a:ln>
+              <a:noFill/>
+            </a:ln>
+            <a:effectLst/>
+          </c:spPr>
+          <c:txPr>
+            <a:bodyPr rot="-5400000" spcFirstLastPara="1" vertOverflow="ellipsis" vert="horz" wrap="square" anchor="ctr" anchorCtr="1"/>
+            <a:lstStyle/>
+            <a:p>
+              <a:pPr>
+                <a:defRPr sz="1000" b="0" i="0" u="none" strike="noStrike" kern="1200" baseline="0">
+                  <a:solidFill>
+                    <a:schemeClr val="tx1">
+                      <a:lumMod val="65000"/>
+                      <a:lumOff val="35000"/>
+                    </a:schemeClr>
+                  </a:solidFill>
+                  <a:latin typeface="+mn-lt"/>
+                  <a:ea typeface="+mn-ea"/>
+                  <a:cs typeface="+mn-cs"/>
+                </a:defRPr>
+              </a:pPr>
+              <a:endParaRPr lang="fr-FR"/>
+            </a:p>
+          </c:txPr>
+        </c:title>
+        <c:numFmt formatCode="0" sourceLinked="1"/>
+        <c:majorTickMark val="none"/>
+        <c:minorTickMark val="none"/>
+        <c:tickLblPos val="nextTo"/>
+        <c:spPr>
+          <a:noFill/>
+          <a:ln w="9525" cap="flat" cmpd="sng" algn="ctr">
+            <a:solidFill>
+              <a:schemeClr val="tx1">
+                <a:lumMod val="25000"/>
+                <a:lumOff val="75000"/>
+              </a:schemeClr>
+            </a:solidFill>
+            <a:round/>
+          </a:ln>
+          <a:effectLst/>
+        </c:spPr>
+        <c:txPr>
+          <a:bodyPr rot="-60000000" spcFirstLastPara="1" vertOverflow="ellipsis" vert="horz" wrap="square" anchor="ctr" anchorCtr="1"/>
+          <a:lstStyle/>
+          <a:p>
+            <a:pPr>
+              <a:defRPr sz="900" b="0" i="0" u="none" strike="noStrike" kern="1200" baseline="0">
+                <a:solidFill>
+                  <a:schemeClr val="tx1">
+                    <a:lumMod val="65000"/>
+                    <a:lumOff val="35000"/>
+                  </a:schemeClr>
+                </a:solidFill>
+                <a:latin typeface="+mn-lt"/>
+                <a:ea typeface="+mn-ea"/>
+                <a:cs typeface="+mn-cs"/>
+              </a:defRPr>
+            </a:pPr>
+            <a:endParaRPr lang="fr-FR"/>
+          </a:p>
+        </c:txPr>
+        <c:crossAx val="468329400"/>
+        <c:crosses val="autoZero"/>
+        <c:crossBetween val="midCat"/>
+      </c:valAx>
+      <c:spPr>
+        <a:noFill/>
+        <a:ln>
+          <a:noFill/>
+        </a:ln>
+        <a:effectLst/>
+      </c:spPr>
+    </c:plotArea>
+    <c:plotVisOnly val="1"/>
+    <c:dispBlanksAs val="gap"/>
+    <c:extLst>
+      <c:ext xmlns:c16r3="http://schemas.microsoft.com/office/drawing/2017/03/chart" uri="{56B9EC1D-385E-4148-901F-78D8002777C0}">
+        <c16r3:dataDisplayOptions16>
+          <c16r3:dispNaAsBlank val="1"/>
+        </c16r3:dataDisplayOptions16>
+      </c:ext>
+    </c:extLst>
+    <c:showDLblsOverMax val="0"/>
+  </c:chart>
+  <c:spPr>
+    <a:solidFill>
+      <a:schemeClr val="bg1"/>
+    </a:solidFill>
+    <a:ln w="9525" cap="flat" cmpd="sng" algn="ctr">
+      <a:solidFill>
+        <a:schemeClr val="tx1">
+          <a:lumMod val="15000"/>
+          <a:lumOff val="85000"/>
+        </a:schemeClr>
+      </a:solidFill>
+      <a:round/>
+    </a:ln>
+    <a:effectLst/>
+  </c:spPr>
+  <c:txPr>
+    <a:bodyPr/>
+    <a:lstStyle/>
+    <a:p>
+      <a:pPr>
+        <a:defRPr/>
+      </a:pPr>
+      <a:endParaRPr lang="fr-FR"/>
+    </a:p>
+  </c:txPr>
+  <c:externalData r:id="rId3">
+    <c:autoUpdate val="0"/>
+  </c:externalData>
+</c:chartSpace>
+</file>
+
+<file path=word/charts/chart2.xml><?xml version="1.0" encoding="utf-8"?>
+<c:chartSpace xmlns:c="http://schemas.openxmlformats.org/drawingml/2006/chart" xmlns:a="http://schemas.openxmlformats.org/drawingml/2006/main" xmlns:r="http://schemas.openxmlformats.org/officeDocument/2006/relationships" xmlns:c16r2="http://schemas.microsoft.com/office/drawing/2015/06/chart">
+  <c:date1904 val="0"/>
+  <c:lang val="fr-FR"/>
+  <c:roundedCorners val="0"/>
+  <mc:AlternateContent xmlns:mc="http://schemas.openxmlformats.org/markup-compatibility/2006">
+    <mc:Choice xmlns:c14="http://schemas.microsoft.com/office/drawing/2007/8/2/chart" Requires="c14">
+      <c14:style val="102"/>
+    </mc:Choice>
+    <mc:Fallback>
+      <c:style val="2"/>
+    </mc:Fallback>
+  </mc:AlternateContent>
+  <c:chart>
+    <c:title>
+      <c:tx>
+        <c:rich>
+          <a:bodyPr rot="0" spcFirstLastPara="1" vertOverflow="ellipsis" vert="horz" wrap="square" anchor="ctr" anchorCtr="1"/>
+          <a:lstStyle/>
+          <a:p>
+            <a:pPr>
+              <a:defRPr sz="1400" b="0" i="0" u="none" strike="noStrike" kern="1200" spc="0" baseline="0">
+                <a:solidFill>
+                  <a:schemeClr val="tx1">
+                    <a:lumMod val="65000"/>
+                    <a:lumOff val="35000"/>
+                  </a:schemeClr>
+                </a:solidFill>
+                <a:latin typeface="+mn-lt"/>
+                <a:ea typeface="+mn-ea"/>
+                <a:cs typeface="+mn-cs"/>
+              </a:defRPr>
+            </a:pPr>
+            <a:r>
+              <a:rPr lang="fr-CH"/>
               <a:t>trier</a:t>
             </a:r>
           </a:p>
@@ -8849,7 +9997,7 @@
               </a:ln>
               <a:effectLst/>
             </c:spPr>
-            <c:trendlineType val="exp"/>
+            <c:trendlineType val="power"/>
             <c:dispRSqr val="0"/>
             <c:dispEq val="1"/>
             <c:trendlineLbl>
@@ -8896,22 +10044,22 @@
                 <c:formatCode>General</c:formatCode>
                 <c:ptCount val="6"/>
                 <c:pt idx="0">
-                  <c:v>6</c:v>
+                  <c:v>64</c:v>
                 </c:pt>
                 <c:pt idx="1">
-                  <c:v>7</c:v>
+                  <c:v>128</c:v>
                 </c:pt>
                 <c:pt idx="2">
-                  <c:v>8</c:v>
+                  <c:v>256</c:v>
                 </c:pt>
                 <c:pt idx="3">
-                  <c:v>9</c:v>
+                  <c:v>512</c:v>
                 </c:pt>
                 <c:pt idx="4">
-                  <c:v>10</c:v>
+                  <c:v>1024</c:v>
                 </c:pt>
                 <c:pt idx="5">
-                  <c:v>11</c:v>
+                  <c:v>2048</c:v>
                 </c:pt>
               </c:numCache>
             </c:numRef>
@@ -8946,7 +10094,7 @@
           <c:smooth val="0"/>
           <c:extLst>
             <c:ext xmlns:c16="http://schemas.microsoft.com/office/drawing/2014/chart" uri="{C3380CC4-5D6E-409C-BE32-E72D297353CC}">
-              <c16:uniqueId val="{00000001-EBF2-4591-A7D3-8D3A41B262C0}"/>
+              <c16:uniqueId val="{00000001-8681-4B6C-804B-24402FE047A8}"/>
             </c:ext>
           </c:extLst>
         </c:ser>
@@ -8964,8 +10112,10 @@
       <c:valAx>
         <c:axId val="454866968"/>
         <c:scaling>
+          <c:logBase val="2"/>
           <c:orientation val="minMax"/>
-          <c:min val="6"/>
+          <c:max val="4096"/>
+          <c:min val="32"/>
         </c:scaling>
         <c:delete val="0"/>
         <c:axPos val="b"/>
@@ -8983,6 +10133,61 @@
             <a:effectLst/>
           </c:spPr>
         </c:majorGridlines>
+        <c:title>
+          <c:tx>
+            <c:rich>
+              <a:bodyPr rot="0" spcFirstLastPara="1" vertOverflow="ellipsis" vert="horz" wrap="square" anchor="ctr" anchorCtr="1"/>
+              <a:lstStyle/>
+              <a:p>
+                <a:pPr>
+                  <a:defRPr sz="1000" b="0" i="0" u="none" strike="noStrike" kern="1200" baseline="0">
+                    <a:solidFill>
+                      <a:schemeClr val="tx1">
+                        <a:lumMod val="65000"/>
+                        <a:lumOff val="35000"/>
+                      </a:schemeClr>
+                    </a:solidFill>
+                    <a:latin typeface="+mn-lt"/>
+                    <a:ea typeface="+mn-ea"/>
+                    <a:cs typeface="+mn-cs"/>
+                  </a:defRPr>
+                </a:pPr>
+                <a:r>
+                  <a:rPr lang="fr-CH"/>
+                  <a:t>taille tableau</a:t>
+                </a:r>
+              </a:p>
+            </c:rich>
+          </c:tx>
+          <c:overlay val="0"/>
+          <c:spPr>
+            <a:noFill/>
+            <a:ln>
+              <a:noFill/>
+            </a:ln>
+            <a:effectLst/>
+          </c:spPr>
+          <c:txPr>
+            <a:bodyPr rot="0" spcFirstLastPara="1" vertOverflow="ellipsis" vert="horz" wrap="square" anchor="ctr" anchorCtr="1"/>
+            <a:lstStyle/>
+            <a:p>
+              <a:pPr>
+                <a:defRPr sz="1000" b="0" i="0" u="none" strike="noStrike" kern="1200" baseline="0">
+                  <a:solidFill>
+                    <a:schemeClr val="tx1">
+                      <a:lumMod val="65000"/>
+                      <a:lumOff val="35000"/>
+                    </a:schemeClr>
+                  </a:solidFill>
+                  <a:latin typeface="+mn-lt"/>
+                  <a:ea typeface="+mn-ea"/>
+                  <a:cs typeface="+mn-cs"/>
+                </a:defRPr>
+              </a:pPr>
+              <a:endParaRPr lang="fr-FR"/>
+            </a:p>
+          </c:txPr>
+        </c:title>
         <c:numFmt formatCode="General" sourceLinked="1"/>
         <c:majorTickMark val="none"/>
         <c:minorTickMark val="none"/>
@@ -9047,6 +10252,61 @@
             <a:effectLst/>
           </c:spPr>
         </c:majorGridlines>
+        <c:title>
+          <c:tx>
+            <c:rich>
+              <a:bodyPr rot="-5400000" spcFirstLastPara="1" vertOverflow="ellipsis" vert="horz" wrap="square" anchor="ctr" anchorCtr="1"/>
+              <a:lstStyle/>
+              <a:p>
+                <a:pPr>
+                  <a:defRPr sz="1000" b="0" i="0" u="none" strike="noStrike" kern="1200" baseline="0">
+                    <a:solidFill>
+                      <a:schemeClr val="tx1">
+                        <a:lumMod val="65000"/>
+                        <a:lumOff val="35000"/>
+                      </a:schemeClr>
+                    </a:solidFill>
+                    <a:latin typeface="+mn-lt"/>
+                    <a:ea typeface="+mn-ea"/>
+                    <a:cs typeface="+mn-cs"/>
+                  </a:defRPr>
+                </a:pPr>
+                <a:r>
+                  <a:rPr lang="fr-CH"/>
+                  <a:t>nb iterations</a:t>
+                </a:r>
+              </a:p>
+            </c:rich>
+          </c:tx>
+          <c:overlay val="0"/>
+          <c:spPr>
+            <a:noFill/>
+            <a:ln>
+              <a:noFill/>
+            </a:ln>
+            <a:effectLst/>
+          </c:spPr>
+          <c:txPr>
+            <a:bodyPr rot="-5400000" spcFirstLastPara="1" vertOverflow="ellipsis" vert="horz" wrap="square" anchor="ctr" anchorCtr="1"/>
+            <a:lstStyle/>
+            <a:p>
+              <a:pPr>
+                <a:defRPr sz="1000" b="0" i="0" u="none" strike="noStrike" kern="1200" baseline="0">
+                  <a:solidFill>
+                    <a:schemeClr val="tx1">
+                      <a:lumMod val="65000"/>
+                      <a:lumOff val="35000"/>
+                    </a:schemeClr>
+                  </a:solidFill>
+                  <a:latin typeface="+mn-lt"/>
+                  <a:ea typeface="+mn-ea"/>
+                  <a:cs typeface="+mn-cs"/>
+                </a:defRPr>
+              </a:pPr>
+              <a:endParaRPr lang="fr-FR"/>
+            </a:p>
+          </c:txPr>
+        </c:title>
         <c:numFmt formatCode="General" sourceLinked="1"/>
         <c:majorTickMark val="none"/>
         <c:minorTickMark val="none"/>
@@ -9138,7 +10398,7 @@
 </c:chartSpace>
 </file>
 
-<file path=word/charts/chart2.xml><?xml version="1.0" encoding="utf-8"?>
+<file path=word/charts/chart3.xml><?xml version="1.0" encoding="utf-8"?>
 <c:chartSpace xmlns:c="http://schemas.openxmlformats.org/drawingml/2006/chart" xmlns:a="http://schemas.openxmlformats.org/drawingml/2006/main" xmlns:r="http://schemas.openxmlformats.org/officeDocument/2006/relationships" xmlns:c16r2="http://schemas.microsoft.com/office/drawing/2015/06/chart">
   <c:date1904 val="0"/>
   <c:lang val="fr-FR"/>
@@ -9248,7 +10508,7 @@
               </a:ln>
               <a:effectLst/>
             </c:spPr>
-            <c:trendlineType val="linear"/>
+            <c:trendlineType val="log"/>
             <c:dispRSqr val="0"/>
             <c:dispEq val="1"/>
             <c:trendlineLbl>
@@ -9295,22 +10555,22 @@
                 <c:formatCode>General</c:formatCode>
                 <c:ptCount val="6"/>
                 <c:pt idx="0">
-                  <c:v>6</c:v>
+                  <c:v>64</c:v>
                 </c:pt>
                 <c:pt idx="1">
-                  <c:v>7</c:v>
+                  <c:v>128</c:v>
                 </c:pt>
                 <c:pt idx="2">
-                  <c:v>8</c:v>
+                  <c:v>256</c:v>
                 </c:pt>
                 <c:pt idx="3">
-                  <c:v>9</c:v>
+                  <c:v>512</c:v>
                 </c:pt>
                 <c:pt idx="4">
-                  <c:v>10</c:v>
+                  <c:v>1024</c:v>
                 </c:pt>
                 <c:pt idx="5">
-                  <c:v>11</c:v>
+                  <c:v>2048</c:v>
                 </c:pt>
               </c:numCache>
             </c:numRef>
@@ -9345,7 +10605,7 @@
           <c:smooth val="0"/>
           <c:extLst>
             <c:ext xmlns:c16="http://schemas.microsoft.com/office/drawing/2014/chart" uri="{C3380CC4-5D6E-409C-BE32-E72D297353CC}">
-              <c16:uniqueId val="{00000001-DAB8-42CB-95E3-C26BFFB7B7BB}"/>
+              <c16:uniqueId val="{00000001-5E3D-4BDF-B250-4F368899A11C}"/>
             </c:ext>
           </c:extLst>
         </c:ser>
@@ -9363,8 +10623,9 @@
       <c:valAx>
         <c:axId val="465551192"/>
         <c:scaling>
+          <c:logBase val="2"/>
           <c:orientation val="minMax"/>
-          <c:min val="5"/>
+          <c:min val="64"/>
         </c:scaling>
         <c:delete val="0"/>
         <c:axPos val="b"/>
@@ -9382,6 +10643,61 @@
             <a:effectLst/>
           </c:spPr>
         </c:majorGridlines>
+        <c:title>
+          <c:tx>
+            <c:rich>
+              <a:bodyPr rot="0" spcFirstLastPara="1" vertOverflow="ellipsis" vert="horz" wrap="square" anchor="ctr" anchorCtr="1"/>
+              <a:lstStyle/>
+              <a:p>
+                <a:pPr>
+                  <a:defRPr sz="1000" b="0" i="0" u="none" strike="noStrike" kern="1200" baseline="0">
+                    <a:solidFill>
+                      <a:schemeClr val="tx1">
+                        <a:lumMod val="65000"/>
+                        <a:lumOff val="35000"/>
+                      </a:schemeClr>
+                    </a:solidFill>
+                    <a:latin typeface="+mn-lt"/>
+                    <a:ea typeface="+mn-ea"/>
+                    <a:cs typeface="+mn-cs"/>
+                  </a:defRPr>
+                </a:pPr>
+                <a:r>
+                  <a:rPr lang="fr-CH"/>
+                  <a:t>taille tableau</a:t>
+                </a:r>
+              </a:p>
+            </c:rich>
+          </c:tx>
+          <c:overlay val="0"/>
+          <c:spPr>
+            <a:noFill/>
+            <a:ln>
+              <a:noFill/>
+            </a:ln>
+            <a:effectLst/>
+          </c:spPr>
+          <c:txPr>
+            <a:bodyPr rot="0" spcFirstLastPara="1" vertOverflow="ellipsis" vert="horz" wrap="square" anchor="ctr" anchorCtr="1"/>
+            <a:lstStyle/>
+            <a:p>
+              <a:pPr>
+                <a:defRPr sz="1000" b="0" i="0" u="none" strike="noStrike" kern="1200" baseline="0">
+                  <a:solidFill>
+                    <a:schemeClr val="tx1">
+                      <a:lumMod val="65000"/>
+                      <a:lumOff val="35000"/>
+                    </a:schemeClr>
+                  </a:solidFill>
+                  <a:latin typeface="+mn-lt"/>
+                  <a:ea typeface="+mn-ea"/>
+                  <a:cs typeface="+mn-cs"/>
+                </a:defRPr>
+              </a:pPr>
+              <a:endParaRPr lang="fr-FR"/>
+            </a:p>
+          </c:txPr>
+        </c:title>
         <c:numFmt formatCode="General" sourceLinked="1"/>
         <c:majorTickMark val="none"/>
         <c:minorTickMark val="none"/>
@@ -9445,6 +10761,61 @@
             <a:effectLst/>
           </c:spPr>
         </c:majorGridlines>
+        <c:title>
+          <c:tx>
+            <c:rich>
+              <a:bodyPr rot="-5400000" spcFirstLastPara="1" vertOverflow="ellipsis" vert="horz" wrap="square" anchor="ctr" anchorCtr="1"/>
+              <a:lstStyle/>
+              <a:p>
+                <a:pPr>
+                  <a:defRPr sz="1000" b="0" i="0" u="none" strike="noStrike" kern="1200" baseline="0">
+                    <a:solidFill>
+                      <a:schemeClr val="tx1">
+                        <a:lumMod val="65000"/>
+                        <a:lumOff val="35000"/>
+                      </a:schemeClr>
+                    </a:solidFill>
+                    <a:latin typeface="+mn-lt"/>
+                    <a:ea typeface="+mn-ea"/>
+                    <a:cs typeface="+mn-cs"/>
+                  </a:defRPr>
+                </a:pPr>
+                <a:r>
+                  <a:rPr lang="fr-CH"/>
+                  <a:t>nb iteration</a:t>
+                </a:r>
+              </a:p>
+            </c:rich>
+          </c:tx>
+          <c:overlay val="0"/>
+          <c:spPr>
+            <a:noFill/>
+            <a:ln>
+              <a:noFill/>
+            </a:ln>
+            <a:effectLst/>
+          </c:spPr>
+          <c:txPr>
+            <a:bodyPr rot="-5400000" spcFirstLastPara="1" vertOverflow="ellipsis" vert="horz" wrap="square" anchor="ctr" anchorCtr="1"/>
+            <a:lstStyle/>
+            <a:p>
+              <a:pPr>
+                <a:defRPr sz="1000" b="0" i="0" u="none" strike="noStrike" kern="1200" baseline="0">
+                  <a:solidFill>
+                    <a:schemeClr val="tx1">
+                      <a:lumMod val="65000"/>
+                      <a:lumOff val="35000"/>
+                    </a:schemeClr>
+                  </a:solidFill>
+                  <a:latin typeface="+mn-lt"/>
+                  <a:ea typeface="+mn-ea"/>
+                  <a:cs typeface="+mn-cs"/>
+                </a:defRPr>
+              </a:pPr>
+              <a:endParaRPr lang="fr-FR"/>
+            </a:p>
+          </c:txPr>
+        </c:title>
         <c:numFmt formatCode="General" sourceLinked="1"/>
         <c:majorTickMark val="none"/>
         <c:minorTickMark val="none"/>
@@ -9536,7 +10907,7 @@
 </c:chartSpace>
 </file>
 
-<file path=word/charts/chart3.xml><?xml version="1.0" encoding="utf-8"?>
+<file path=word/charts/chart4.xml><?xml version="1.0" encoding="utf-8"?>
 <c:chartSpace xmlns:c="http://schemas.openxmlformats.org/drawingml/2006/chart" xmlns:a="http://schemas.openxmlformats.org/drawingml/2006/main" xmlns:r="http://schemas.openxmlformats.org/officeDocument/2006/relationships" xmlns:c16r2="http://schemas.microsoft.com/office/drawing/2015/06/chart">
   <c:date1904 val="0"/>
   <c:lang val="fr-FR"/>
@@ -9947,7 +11318,7 @@
 </c:chartSpace>
 </file>
 
-<file path=word/charts/chart4.xml><?xml version="1.0" encoding="utf-8"?>
+<file path=word/charts/chart5.xml><?xml version="1.0" encoding="utf-8"?>
 <c:chartSpace xmlns:c="http://schemas.openxmlformats.org/drawingml/2006/chart" xmlns:a="http://schemas.openxmlformats.org/drawingml/2006/main" xmlns:r="http://schemas.openxmlformats.org/officeDocument/2006/relationships" xmlns:c16r2="http://schemas.microsoft.com/office/drawing/2015/06/chart">
   <c:date1904 val="0"/>
   <c:lang val="fr-FR"/>
@@ -10347,7 +11718,7 @@
 </c:chartSpace>
 </file>
 
-<file path=word/charts/chart5.xml><?xml version="1.0" encoding="utf-8"?>
+<file path=word/charts/chart6.xml><?xml version="1.0" encoding="utf-8"?>
 <c:chartSpace xmlns:c="http://schemas.openxmlformats.org/drawingml/2006/chart" xmlns:a="http://schemas.openxmlformats.org/drawingml/2006/main" xmlns:r="http://schemas.openxmlformats.org/officeDocument/2006/relationships" xmlns:c16r2="http://schemas.microsoft.com/office/drawing/2015/06/chart">
   <c:date1904 val="0"/>
   <c:lang val="fr-FR"/>
@@ -10747,7 +12118,7 @@
 </c:chartSpace>
 </file>
 
-<file path=word/charts/chart6.xml><?xml version="1.0" encoding="utf-8"?>
+<file path=word/charts/chart7.xml><?xml version="1.0" encoding="utf-8"?>
 <c:chartSpace xmlns:c="http://schemas.openxmlformats.org/drawingml/2006/chart" xmlns:a="http://schemas.openxmlformats.org/drawingml/2006/main" xmlns:r="http://schemas.openxmlformats.org/officeDocument/2006/relationships" xmlns:c16r2="http://schemas.microsoft.com/office/drawing/2015/06/chart">
   <c:date1904 val="0"/>
   <c:lang val="fr-FR"/>
@@ -10954,7 +12325,7 @@
           <c:smooth val="0"/>
           <c:extLst>
             <c:ext xmlns:c16="http://schemas.microsoft.com/office/drawing/2014/chart" uri="{C3380CC4-5D6E-409C-BE32-E72D297353CC}">
-              <c16:uniqueId val="{00000001-497C-4D4F-991D-FCACF5CC30A1}"/>
+              <c16:uniqueId val="{00000001-0BF6-486D-B85E-2115F40EA70F}"/>
             </c:ext>
           </c:extLst>
         </c:ser>
@@ -10992,6 +12363,61 @@
             <a:effectLst/>
           </c:spPr>
         </c:majorGridlines>
+        <c:title>
+          <c:tx>
+            <c:rich>
+              <a:bodyPr rot="0" spcFirstLastPara="1" vertOverflow="ellipsis" vert="horz" wrap="square" anchor="ctr" anchorCtr="1"/>
+              <a:lstStyle/>
+              <a:p>
+                <a:pPr>
+                  <a:defRPr sz="1000" b="0" i="0" u="none" strike="noStrike" kern="1200" baseline="0">
+                    <a:solidFill>
+                      <a:schemeClr val="tx1">
+                        <a:lumMod val="65000"/>
+                        <a:lumOff val="35000"/>
+                      </a:schemeClr>
+                    </a:solidFill>
+                    <a:latin typeface="+mn-lt"/>
+                    <a:ea typeface="+mn-ea"/>
+                    <a:cs typeface="+mn-cs"/>
+                  </a:defRPr>
+                </a:pPr>
+                <a:r>
+                  <a:rPr lang="fr-CH"/>
+                  <a:t>taille </a:t>
+                </a:r>
+              </a:p>
+            </c:rich>
+          </c:tx>
+          <c:overlay val="0"/>
+          <c:spPr>
+            <a:noFill/>
+            <a:ln>
+              <a:noFill/>
+            </a:ln>
+            <a:effectLst/>
+          </c:spPr>
+          <c:txPr>
+            <a:bodyPr rot="0" spcFirstLastPara="1" vertOverflow="ellipsis" vert="horz" wrap="square" anchor="ctr" anchorCtr="1"/>
+            <a:lstStyle/>
+            <a:p>
+              <a:pPr>
+                <a:defRPr sz="1000" b="0" i="0" u="none" strike="noStrike" kern="1200" baseline="0">
+                  <a:solidFill>
+                    <a:schemeClr val="tx1">
+                      <a:lumMod val="65000"/>
+                      <a:lumOff val="35000"/>
+                    </a:schemeClr>
+                  </a:solidFill>
+                  <a:latin typeface="+mn-lt"/>
+                  <a:ea typeface="+mn-ea"/>
+                  <a:cs typeface="+mn-cs"/>
+                </a:defRPr>
+              </a:pPr>
+              <a:endParaRPr lang="fr-FR"/>
+            </a:p>
+          </c:txPr>
+        </c:title>
         <c:numFmt formatCode="General" sourceLinked="1"/>
         <c:majorTickMark val="none"/>
         <c:minorTickMark val="none"/>
@@ -11056,6 +12482,74 @@
             <a:effectLst/>
           </c:spPr>
         </c:majorGridlines>
+        <c:title>
+          <c:tx>
+            <c:rich>
+              <a:bodyPr rot="-5400000" spcFirstLastPara="1" vertOverflow="ellipsis" vert="horz" wrap="square" anchor="ctr" anchorCtr="1"/>
+              <a:lstStyle/>
+              <a:p>
+                <a:pPr>
+                  <a:defRPr sz="1000" b="0" i="0" u="none" strike="noStrike" kern="1200" baseline="0">
+                    <a:solidFill>
+                      <a:schemeClr val="tx1">
+                        <a:lumMod val="65000"/>
+                        <a:lumOff val="35000"/>
+                      </a:schemeClr>
+                    </a:solidFill>
+                    <a:latin typeface="+mn-lt"/>
+                    <a:ea typeface="+mn-ea"/>
+                    <a:cs typeface="+mn-cs"/>
+                  </a:defRPr>
+                </a:pPr>
+                <a:r>
+                  <a:rPr lang="fr-CH"/>
+                  <a:t>temps</a:t>
+                </a:r>
+                <a:r>
+                  <a:rPr lang="fr-CH" baseline="0"/>
+                  <a:t> (ns)</a:t>
+                </a:r>
+                <a:endParaRPr lang="fr-CH"/>
+              </a:p>
+            </c:rich>
+          </c:tx>
+          <c:layout>
+            <c:manualLayout>
+              <c:xMode val="edge"/>
+              <c:yMode val="edge"/>
+              <c:x val="1.3354700854700854E-2"/>
+              <c:y val="0.37221101790069155"/>
+            </c:manualLayout>
+          </c:layout>
+          <c:overlay val="0"/>
+          <c:spPr>
+            <a:noFill/>
+            <a:ln>
+              <a:noFill/>
+            </a:ln>
+            <a:effectLst/>
+          </c:spPr>
+          <c:txPr>
+            <a:bodyPr rot="-5400000" spcFirstLastPara="1" vertOverflow="ellipsis" vert="horz" wrap="square" anchor="ctr" anchorCtr="1"/>
+            <a:lstStyle/>
+            <a:p>
+              <a:pPr>
+                <a:defRPr sz="1000" b="0" i="0" u="none" strike="noStrike" kern="1200" baseline="0">
+                  <a:solidFill>
+                    <a:schemeClr val="tx1">
+                      <a:lumMod val="65000"/>
+                      <a:lumOff val="35000"/>
+                    </a:schemeClr>
+                  </a:solidFill>
+                  <a:latin typeface="+mn-lt"/>
+                  <a:ea typeface="+mn-ea"/>
+                  <a:cs typeface="+mn-cs"/>
+                </a:defRPr>
+              </a:pPr>
+              <a:endParaRPr lang="fr-FR"/>
+            </a:p>
+          </c:txPr>
+        </c:title>
         <c:numFmt formatCode="General" sourceLinked="1"/>
         <c:majorTickMark val="none"/>
         <c:minorTickMark val="none"/>
@@ -11387,6 +12881,46 @@
 </cs:colorStyle>
 </file>
 
+<file path=word/charts/colors7.xml><?xml version="1.0" encoding="utf-8"?>
+<cs:colorStyle xmlns:cs="http://schemas.microsoft.com/office/drawing/2012/chartStyle" xmlns:a="http://schemas.openxmlformats.org/drawingml/2006/main" meth="cycle" id="10">
+  <a:schemeClr val="accent1"/>
+  <a:schemeClr val="accent2"/>
+  <a:schemeClr val="accent3"/>
+  <a:schemeClr val="accent4"/>
+  <a:schemeClr val="accent5"/>
+  <a:schemeClr val="accent6"/>
+  <cs:variation/>
+  <cs:variation>
+    <a:lumMod val="60000"/>
+  </cs:variation>
+  <cs:variation>
+    <a:lumMod val="80000"/>
+    <a:lumOff val="20000"/>
+  </cs:variation>
+  <cs:variation>
+    <a:lumMod val="80000"/>
+  </cs:variation>
+  <cs:variation>
+    <a:lumMod val="60000"/>
+    <a:lumOff val="40000"/>
+  </cs:variation>
+  <cs:variation>
+    <a:lumMod val="50000"/>
+  </cs:variation>
+  <cs:variation>
+    <a:lumMod val="70000"/>
+    <a:lumOff val="30000"/>
+  </cs:variation>
+  <cs:variation>
+    <a:lumMod val="70000"/>
+  </cs:variation>
+  <cs:variation>
+    <a:lumMod val="50000"/>
+    <a:lumOff val="50000"/>
+  </cs:variation>
+</cs:colorStyle>
+</file>
+
 <file path=word/charts/style1.xml><?xml version="1.0" encoding="utf-8"?>
 <cs:chartStyle xmlns:cs="http://schemas.microsoft.com/office/drawing/2012/chartStyle" xmlns:a="http://schemas.openxmlformats.org/drawingml/2006/main" id="240">
   <cs:axisTitle>
@@ -13968,6 +15502,522 @@
 </file>
 
 <file path=word/charts/style6.xml><?xml version="1.0" encoding="utf-8"?>
+<cs:chartStyle xmlns:cs="http://schemas.microsoft.com/office/drawing/2012/chartStyle" xmlns:a="http://schemas.openxmlformats.org/drawingml/2006/main" id="240">
+  <cs:axisTitle>
+    <cs:lnRef idx="0"/>
+    <cs:fillRef idx="0"/>
+    <cs:effectRef idx="0"/>
+    <cs:fontRef idx="minor">
+      <a:schemeClr val="tx1">
+        <a:lumMod val="65000"/>
+        <a:lumOff val="35000"/>
+      </a:schemeClr>
+    </cs:fontRef>
+    <cs:defRPr sz="1000" kern="1200"/>
+  </cs:axisTitle>
+  <cs:categoryAxis>
+    <cs:lnRef idx="0"/>
+    <cs:fillRef idx="0"/>
+    <cs:effectRef idx="0"/>
+    <cs:fontRef idx="minor">
+      <a:schemeClr val="tx1">
+        <a:lumMod val="65000"/>
+        <a:lumOff val="35000"/>
+      </a:schemeClr>
+    </cs:fontRef>
+    <cs:spPr>
+      <a:ln w="9525" cap="flat" cmpd="sng" algn="ctr">
+        <a:solidFill>
+          <a:schemeClr val="tx1">
+            <a:lumMod val="25000"/>
+            <a:lumOff val="75000"/>
+          </a:schemeClr>
+        </a:solidFill>
+        <a:round/>
+      </a:ln>
+    </cs:spPr>
+    <cs:defRPr sz="900" kern="1200"/>
+  </cs:categoryAxis>
+  <cs:chartArea mods="allowNoFillOverride allowNoLineOverride">
+    <cs:lnRef idx="0"/>
+    <cs:fillRef idx="0"/>
+    <cs:effectRef idx="0"/>
+    <cs:fontRef idx="minor">
+      <a:schemeClr val="tx1"/>
+    </cs:fontRef>
+    <cs:spPr>
+      <a:solidFill>
+        <a:schemeClr val="bg1"/>
+      </a:solidFill>
+      <a:ln w="9525" cap="flat" cmpd="sng" algn="ctr">
+        <a:solidFill>
+          <a:schemeClr val="tx1">
+            <a:lumMod val="15000"/>
+            <a:lumOff val="85000"/>
+          </a:schemeClr>
+        </a:solidFill>
+        <a:round/>
+      </a:ln>
+    </cs:spPr>
+    <cs:defRPr sz="1000" kern="1200"/>
+  </cs:chartArea>
+  <cs:dataLabel>
+    <cs:lnRef idx="0"/>
+    <cs:fillRef idx="0"/>
+    <cs:effectRef idx="0"/>
+    <cs:fontRef idx="minor">
+      <a:schemeClr val="tx1">
+        <a:lumMod val="75000"/>
+        <a:lumOff val="25000"/>
+      </a:schemeClr>
+    </cs:fontRef>
+    <cs:defRPr sz="900" kern="1200"/>
+  </cs:dataLabel>
+  <cs:dataLabelCallout>
+    <cs:lnRef idx="0"/>
+    <cs:fillRef idx="0"/>
+    <cs:effectRef idx="0"/>
+    <cs:fontRef idx="minor">
+      <a:schemeClr val="dk1">
+        <a:lumMod val="65000"/>
+        <a:lumOff val="35000"/>
+      </a:schemeClr>
+    </cs:fontRef>
+    <cs:spPr>
+      <a:solidFill>
+        <a:schemeClr val="lt1"/>
+      </a:solidFill>
+      <a:ln>
+        <a:solidFill>
+          <a:schemeClr val="dk1">
+            <a:lumMod val="25000"/>
+            <a:lumOff val="75000"/>
+          </a:schemeClr>
+        </a:solidFill>
+      </a:ln>
+    </cs:spPr>
+    <cs:defRPr sz="900" kern="1200"/>
+    <cs:bodyPr rot="0" spcFirstLastPara="1" vertOverflow="clip" horzOverflow="clip" vert="horz" wrap="square" lIns="36576" tIns="18288" rIns="36576" bIns="18288" anchor="ctr" anchorCtr="1">
+      <a:spAutoFit/>
+    </cs:bodyPr>
+  </cs:dataLabelCallout>
+  <cs:dataPoint>
+    <cs:lnRef idx="0"/>
+    <cs:fillRef idx="1">
+      <cs:styleClr val="auto"/>
+    </cs:fillRef>
+    <cs:effectRef idx="0"/>
+    <cs:fontRef idx="minor">
+      <a:schemeClr val="tx1"/>
+    </cs:fontRef>
+  </cs:dataPoint>
+  <cs:dataPoint3D>
+    <cs:lnRef idx="0"/>
+    <cs:fillRef idx="1">
+      <cs:styleClr val="auto"/>
+    </cs:fillRef>
+    <cs:effectRef idx="0"/>
+    <cs:fontRef idx="minor">
+      <a:schemeClr val="tx1"/>
+    </cs:fontRef>
+  </cs:dataPoint3D>
+  <cs:dataPointLine>
+    <cs:lnRef idx="0">
+      <cs:styleClr val="auto"/>
+    </cs:lnRef>
+    <cs:fillRef idx="1"/>
+    <cs:effectRef idx="0"/>
+    <cs:fontRef idx="minor">
+      <a:schemeClr val="tx1"/>
+    </cs:fontRef>
+    <cs:spPr>
+      <a:ln w="19050" cap="rnd">
+        <a:solidFill>
+          <a:schemeClr val="phClr"/>
+        </a:solidFill>
+        <a:round/>
+      </a:ln>
+    </cs:spPr>
+  </cs:dataPointLine>
+  <cs:dataPointMarker>
+    <cs:lnRef idx="0">
+      <cs:styleClr val="auto"/>
+    </cs:lnRef>
+    <cs:fillRef idx="1">
+      <cs:styleClr val="auto"/>
+    </cs:fillRef>
+    <cs:effectRef idx="0"/>
+    <cs:fontRef idx="minor">
+      <a:schemeClr val="tx1"/>
+    </cs:fontRef>
+    <cs:spPr>
+      <a:ln w="9525">
+        <a:solidFill>
+          <a:schemeClr val="phClr"/>
+        </a:solidFill>
+      </a:ln>
+    </cs:spPr>
+  </cs:dataPointMarker>
+  <cs:dataPointMarkerLayout symbol="circle" size="5"/>
+  <cs:dataPointWireframe>
+    <cs:lnRef idx="0">
+      <cs:styleClr val="auto"/>
+    </cs:lnRef>
+    <cs:fillRef idx="0"/>
+    <cs:effectRef idx="0"/>
+    <cs:fontRef idx="minor">
+      <a:schemeClr val="dk1"/>
+    </cs:fontRef>
+    <cs:spPr>
+      <a:ln w="9525" cap="rnd">
+        <a:solidFill>
+          <a:schemeClr val="phClr"/>
+        </a:solidFill>
+        <a:round/>
+      </a:ln>
+    </cs:spPr>
+  </cs:dataPointWireframe>
+  <cs:dataTable>
+    <cs:lnRef idx="0"/>
+    <cs:fillRef idx="0"/>
+    <cs:effectRef idx="0"/>
+    <cs:fontRef idx="minor">
+      <a:schemeClr val="tx1">
+        <a:lumMod val="65000"/>
+        <a:lumOff val="35000"/>
+      </a:schemeClr>
+    </cs:fontRef>
+    <cs:spPr>
+      <a:noFill/>
+      <a:ln w="9525" cap="flat" cmpd="sng" algn="ctr">
+        <a:solidFill>
+          <a:schemeClr val="tx1">
+            <a:lumMod val="15000"/>
+            <a:lumOff val="85000"/>
+          </a:schemeClr>
+        </a:solidFill>
+        <a:round/>
+      </a:ln>
+    </cs:spPr>
+    <cs:defRPr sz="900" kern="1200"/>
+  </cs:dataTable>
+  <cs:downBar>
+    <cs:lnRef idx="0"/>
+    <cs:fillRef idx="0"/>
+    <cs:effectRef idx="0"/>
+    <cs:fontRef idx="minor">
+      <a:schemeClr val="tx1"/>
+    </cs:fontRef>
+    <cs:spPr>
+      <a:solidFill>
+        <a:schemeClr val="dk1">
+          <a:lumMod val="75000"/>
+          <a:lumOff val="25000"/>
+        </a:schemeClr>
+      </a:solidFill>
+      <a:ln w="9525" cap="flat" cmpd="sng" algn="ctr">
+        <a:solidFill>
+          <a:schemeClr val="tx1">
+            <a:lumMod val="65000"/>
+            <a:lumOff val="35000"/>
+          </a:schemeClr>
+        </a:solidFill>
+        <a:round/>
+      </a:ln>
+    </cs:spPr>
+  </cs:downBar>
+  <cs:dropLine>
+    <cs:lnRef idx="0"/>
+    <cs:fillRef idx="0"/>
+    <cs:effectRef idx="0"/>
+    <cs:fontRef idx="minor">
+      <a:schemeClr val="tx1"/>
+    </cs:fontRef>
+    <cs:spPr>
+      <a:ln w="9525" cap="flat" cmpd="sng" algn="ctr">
+        <a:solidFill>
+          <a:schemeClr val="tx1">
+            <a:lumMod val="35000"/>
+            <a:lumOff val="65000"/>
+          </a:schemeClr>
+        </a:solidFill>
+        <a:round/>
+      </a:ln>
+    </cs:spPr>
+  </cs:dropLine>
+  <cs:errorBar>
+    <cs:lnRef idx="0"/>
+    <cs:fillRef idx="0"/>
+    <cs:effectRef idx="0"/>
+    <cs:fontRef idx="minor">
+      <a:schemeClr val="tx1"/>
+    </cs:fontRef>
+    <cs:spPr>
+      <a:ln w="9525" cap="flat" cmpd="sng" algn="ctr">
+        <a:solidFill>
+          <a:schemeClr val="tx1">
+            <a:lumMod val="65000"/>
+            <a:lumOff val="35000"/>
+          </a:schemeClr>
+        </a:solidFill>
+        <a:round/>
+      </a:ln>
+    </cs:spPr>
+  </cs:errorBar>
+  <cs:floor>
+    <cs:lnRef idx="0"/>
+    <cs:fillRef idx="0"/>
+    <cs:effectRef idx="0"/>
+    <cs:fontRef idx="minor">
+      <a:schemeClr val="tx1"/>
+    </cs:fontRef>
+    <cs:spPr>
+      <a:noFill/>
+      <a:ln>
+        <a:noFill/>
+      </a:ln>
+    </cs:spPr>
+  </cs:floor>
+  <cs:gridlineMajor>
+    <cs:lnRef idx="0"/>
+    <cs:fillRef idx="0"/>
+    <cs:effectRef idx="0"/>
+    <cs:fontRef idx="minor">
+      <a:schemeClr val="tx1"/>
+    </cs:fontRef>
+    <cs:spPr>
+      <a:ln w="9525" cap="flat" cmpd="sng" algn="ctr">
+        <a:solidFill>
+          <a:schemeClr val="tx1">
+            <a:lumMod val="15000"/>
+            <a:lumOff val="85000"/>
+          </a:schemeClr>
+        </a:solidFill>
+        <a:round/>
+      </a:ln>
+    </cs:spPr>
+  </cs:gridlineMajor>
+  <cs:gridlineMinor>
+    <cs:lnRef idx="0"/>
+    <cs:fillRef idx="0"/>
+    <cs:effectRef idx="0"/>
+    <cs:fontRef idx="minor">
+      <a:schemeClr val="tx1"/>
+    </cs:fontRef>
+    <cs:spPr>
+      <a:ln w="9525" cap="flat" cmpd="sng" algn="ctr">
+        <a:solidFill>
+          <a:schemeClr val="tx1">
+            <a:lumMod val="5000"/>
+            <a:lumOff val="95000"/>
+          </a:schemeClr>
+        </a:solidFill>
+        <a:round/>
+      </a:ln>
+    </cs:spPr>
+  </cs:gridlineMinor>
+  <cs:hiLoLine>
+    <cs:lnRef idx="0"/>
+    <cs:fillRef idx="0"/>
+    <cs:effectRef idx="0"/>
+    <cs:fontRef idx="minor">
+      <a:schemeClr val="tx1"/>
+    </cs:fontRef>
+    <cs:spPr>
+      <a:ln w="9525" cap="flat" cmpd="sng" algn="ctr">
+        <a:solidFill>
+          <a:schemeClr val="tx1">
+            <a:lumMod val="50000"/>
+            <a:lumOff val="50000"/>
+          </a:schemeClr>
+        </a:solidFill>
+        <a:round/>
+      </a:ln>
+    </cs:spPr>
+  </cs:hiLoLine>
+  <cs:leaderLine>
+    <cs:lnRef idx="0"/>
+    <cs:fillRef idx="0"/>
+    <cs:effectRef idx="0"/>
+    <cs:fontRef idx="minor">
+      <a:schemeClr val="tx1"/>
+    </cs:fontRef>
+    <cs:spPr>
+      <a:ln w="9525" cap="flat" cmpd="sng" algn="ctr">
+        <a:solidFill>
+          <a:schemeClr val="tx1">
+            <a:lumMod val="35000"/>
+            <a:lumOff val="65000"/>
+          </a:schemeClr>
+        </a:solidFill>
+        <a:round/>
+      </a:ln>
+    </cs:spPr>
+  </cs:leaderLine>
+  <cs:legend>
+    <cs:lnRef idx="0"/>
+    <cs:fillRef idx="0"/>
+    <cs:effectRef idx="0"/>
+    <cs:fontRef idx="minor">
+      <a:schemeClr val="tx1">
+        <a:lumMod val="65000"/>
+        <a:lumOff val="35000"/>
+      </a:schemeClr>
+    </cs:fontRef>
+    <cs:defRPr sz="900" kern="1200"/>
+  </cs:legend>
+  <cs:plotArea mods="allowNoFillOverride allowNoLineOverride">
+    <cs:lnRef idx="0"/>
+    <cs:fillRef idx="0"/>
+    <cs:effectRef idx="0"/>
+    <cs:fontRef idx="minor">
+      <a:schemeClr val="tx1"/>
+    </cs:fontRef>
+  </cs:plotArea>
+  <cs:plotArea3D mods="allowNoFillOverride allowNoLineOverride">
+    <cs:lnRef idx="0"/>
+    <cs:fillRef idx="0"/>
+    <cs:effectRef idx="0"/>
+    <cs:fontRef idx="minor">
+      <a:schemeClr val="tx1"/>
+    </cs:fontRef>
+  </cs:plotArea3D>
+  <cs:seriesAxis>
+    <cs:lnRef idx="0"/>
+    <cs:fillRef idx="0"/>
+    <cs:effectRef idx="0"/>
+    <cs:fontRef idx="minor">
+      <a:schemeClr val="tx1">
+        <a:lumMod val="65000"/>
+        <a:lumOff val="35000"/>
+      </a:schemeClr>
+    </cs:fontRef>
+    <cs:defRPr sz="900" kern="1200"/>
+  </cs:seriesAxis>
+  <cs:seriesLine>
+    <cs:lnRef idx="0"/>
+    <cs:fillRef idx="0"/>
+    <cs:effectRef idx="0"/>
+    <cs:fontRef idx="minor">
+      <a:schemeClr val="tx1"/>
+    </cs:fontRef>
+    <cs:spPr>
+      <a:ln w="9525" cap="flat" cmpd="sng" algn="ctr">
+        <a:solidFill>
+          <a:schemeClr val="tx1">
+            <a:lumMod val="35000"/>
+            <a:lumOff val="65000"/>
+          </a:schemeClr>
+        </a:solidFill>
+        <a:round/>
+      </a:ln>
+    </cs:spPr>
+  </cs:seriesLine>
+  <cs:title>
+    <cs:lnRef idx="0"/>
+    <cs:fillRef idx="0"/>
+    <cs:effectRef idx="0"/>
+    <cs:fontRef idx="minor">
+      <a:schemeClr val="tx1">
+        <a:lumMod val="65000"/>
+        <a:lumOff val="35000"/>
+      </a:schemeClr>
+    </cs:fontRef>
+    <cs:defRPr sz="1400" b="0" kern="1200" spc="0" baseline="0"/>
+  </cs:title>
+  <cs:trendline>
+    <cs:lnRef idx="0">
+      <cs:styleClr val="auto"/>
+    </cs:lnRef>
+    <cs:fillRef idx="0"/>
+    <cs:effectRef idx="0"/>
+    <cs:fontRef idx="minor">
+      <a:schemeClr val="tx1"/>
+    </cs:fontRef>
+    <cs:spPr>
+      <a:ln w="19050" cap="rnd">
+        <a:solidFill>
+          <a:schemeClr val="phClr"/>
+        </a:solidFill>
+        <a:prstDash val="sysDot"/>
+      </a:ln>
+    </cs:spPr>
+  </cs:trendline>
+  <cs:trendlineLabel>
+    <cs:lnRef idx="0"/>
+    <cs:fillRef idx="0"/>
+    <cs:effectRef idx="0"/>
+    <cs:fontRef idx="minor">
+      <a:schemeClr val="tx1">
+        <a:lumMod val="65000"/>
+        <a:lumOff val="35000"/>
+      </a:schemeClr>
+    </cs:fontRef>
+    <cs:defRPr sz="900" kern="1200"/>
+  </cs:trendlineLabel>
+  <cs:upBar>
+    <cs:lnRef idx="0"/>
+    <cs:fillRef idx="0"/>
+    <cs:effectRef idx="0"/>
+    <cs:fontRef idx="minor">
+      <a:schemeClr val="tx1"/>
+    </cs:fontRef>
+    <cs:spPr>
+      <a:solidFill>
+        <a:schemeClr val="lt1"/>
+      </a:solidFill>
+      <a:ln w="9525" cap="flat" cmpd="sng" algn="ctr">
+        <a:solidFill>
+          <a:schemeClr val="tx1">
+            <a:lumMod val="65000"/>
+            <a:lumOff val="35000"/>
+          </a:schemeClr>
+        </a:solidFill>
+        <a:round/>
+      </a:ln>
+    </cs:spPr>
+  </cs:upBar>
+  <cs:valueAxis>
+    <cs:lnRef idx="0"/>
+    <cs:fillRef idx="0"/>
+    <cs:effectRef idx="0"/>
+    <cs:fontRef idx="minor">
+      <a:schemeClr val="tx1">
+        <a:lumMod val="65000"/>
+        <a:lumOff val="35000"/>
+      </a:schemeClr>
+    </cs:fontRef>
+    <cs:spPr>
+      <a:ln w="9525" cap="flat" cmpd="sng" algn="ctr">
+        <a:solidFill>
+          <a:schemeClr val="tx1">
+            <a:lumMod val="25000"/>
+            <a:lumOff val="75000"/>
+          </a:schemeClr>
+        </a:solidFill>
+        <a:round/>
+      </a:ln>
+    </cs:spPr>
+    <cs:defRPr sz="900" kern="1200"/>
+  </cs:valueAxis>
+  <cs:wall>
+    <cs:lnRef idx="0"/>
+    <cs:fillRef idx="0"/>
+    <cs:effectRef idx="0"/>
+    <cs:fontRef idx="minor">
+      <a:schemeClr val="tx1"/>
+    </cs:fontRef>
+    <cs:spPr>
+      <a:noFill/>
+      <a:ln>
+        <a:noFill/>
+      </a:ln>
+    </cs:spPr>
+  </cs:wall>
+</cs:chartStyle>
+</file>
+
+<file path=word/charts/style7.xml><?xml version="1.0" encoding="utf-8"?>
 <cs:chartStyle xmlns:cs="http://schemas.microsoft.com/office/drawing/2012/chartStyle" xmlns:a="http://schemas.openxmlformats.org/drawingml/2006/main" id="240">
   <cs:axisTitle>
     <cs:lnRef idx="0"/>
@@ -14749,7 +16799,7 @@
 </file>
 
 <file path=customXml/itemProps1.xml><?xml version="1.0" encoding="utf-8"?>
-<ds:datastoreItem xmlns:ds="http://schemas.openxmlformats.org/officeDocument/2006/customXml" ds:itemID="{6F81C782-2BDA-4497-86C9-FCA745545B30}">
+<ds:datastoreItem xmlns:ds="http://schemas.openxmlformats.org/officeDocument/2006/customXml" ds:itemID="{78435C48-049A-4E85-A995-6B5FA3AD7920}">
   <ds:schemaRefs>
     <ds:schemaRef ds:uri="http://schemas.openxmlformats.org/officeDocument/2006/bibliography"/>
   </ds:schemaRefs>

</xml_diff>